<commit_message>
Added Integration test for HttpService
</commit_message>
<xml_diff>
--- a/src/docs/Unit testing in Angular.docx
+++ b/src/docs/Unit testing in Angular.docx
@@ -115,7 +115,7 @@
           <w:r>
             <w:fldChar w:fldCharType="separate"/>
           </w:r>
-          <w:hyperlink w:anchor="_Toc46995733" w:history="1">
+          <w:hyperlink w:anchor="_Toc47081661" w:history="1">
             <w:r>
               <w:rPr>
                 <w:rStyle w:val="Hyperlink"/>
@@ -143,7 +143,7 @@
                 <w:noProof/>
                 <w:webHidden/>
               </w:rPr>
-              <w:instrText xml:space="preserve"> PAGEREF _Toc46995733 \h </w:instrText>
+              <w:instrText xml:space="preserve"> PAGEREF _Toc47081661 \h </w:instrText>
             </w:r>
             <w:r>
               <w:rPr>
@@ -186,7 +186,7 @@
               <w:lang w:eastAsia="nl-NL"/>
             </w:rPr>
           </w:pPr>
-          <w:hyperlink w:anchor="_Toc46995734" w:history="1">
+          <w:hyperlink w:anchor="_Toc47081662" w:history="1">
             <w:r>
               <w:rPr>
                 <w:rStyle w:val="Hyperlink"/>
@@ -214,7 +214,7 @@
                 <w:noProof/>
                 <w:webHidden/>
               </w:rPr>
-              <w:instrText xml:space="preserve"> PAGEREF _Toc46995734 \h </w:instrText>
+              <w:instrText xml:space="preserve"> PAGEREF _Toc47081662 \h </w:instrText>
             </w:r>
             <w:r>
               <w:rPr>
@@ -257,7 +257,7 @@
               <w:lang w:eastAsia="nl-NL"/>
             </w:rPr>
           </w:pPr>
-          <w:hyperlink w:anchor="_Toc46995735" w:history="1">
+          <w:hyperlink w:anchor="_Toc47081663" w:history="1">
             <w:r>
               <w:rPr>
                 <w:rStyle w:val="Hyperlink"/>
@@ -285,7 +285,7 @@
                 <w:noProof/>
                 <w:webHidden/>
               </w:rPr>
-              <w:instrText xml:space="preserve"> PAGEREF _Toc46995735 \h </w:instrText>
+              <w:instrText xml:space="preserve"> PAGEREF _Toc47081663 \h </w:instrText>
             </w:r>
             <w:r>
               <w:rPr>
@@ -328,7 +328,7 @@
               <w:lang w:eastAsia="nl-NL"/>
             </w:rPr>
           </w:pPr>
-          <w:hyperlink w:anchor="_Toc46995736" w:history="1">
+          <w:hyperlink w:anchor="_Toc47081664" w:history="1">
             <w:r>
               <w:rPr>
                 <w:rStyle w:val="Hyperlink"/>
@@ -356,7 +356,7 @@
                 <w:noProof/>
                 <w:webHidden/>
               </w:rPr>
-              <w:instrText xml:space="preserve"> PAGEREF _Toc46995736 \h </w:instrText>
+              <w:instrText xml:space="preserve"> PAGEREF _Toc47081664 \h </w:instrText>
             </w:r>
             <w:r>
               <w:rPr>
@@ -399,7 +399,7 @@
               <w:lang w:eastAsia="nl-NL"/>
             </w:rPr>
           </w:pPr>
-          <w:hyperlink w:anchor="_Toc46995737" w:history="1">
+          <w:hyperlink w:anchor="_Toc47081665" w:history="1">
             <w:r>
               <w:rPr>
                 <w:rStyle w:val="Hyperlink"/>
@@ -427,7 +427,7 @@
                 <w:noProof/>
                 <w:webHidden/>
               </w:rPr>
-              <w:instrText xml:space="preserve"> PAGEREF _Toc46995737 \h </w:instrText>
+              <w:instrText xml:space="preserve"> PAGEREF _Toc47081665 \h </w:instrText>
             </w:r>
             <w:r>
               <w:rPr>
@@ -470,7 +470,7 @@
               <w:lang w:eastAsia="nl-NL"/>
             </w:rPr>
           </w:pPr>
-          <w:hyperlink w:anchor="_Toc46995738" w:history="1">
+          <w:hyperlink w:anchor="_Toc47081666" w:history="1">
             <w:r>
               <w:rPr>
                 <w:rStyle w:val="Hyperlink"/>
@@ -498,7 +498,7 @@
                 <w:noProof/>
                 <w:webHidden/>
               </w:rPr>
-              <w:instrText xml:space="preserve"> PAGEREF _Toc46995738 \h </w:instrText>
+              <w:instrText xml:space="preserve"> PAGEREF _Toc47081666 \h </w:instrText>
             </w:r>
             <w:r>
               <w:rPr>
@@ -541,7 +541,7 @@
               <w:lang w:eastAsia="nl-NL"/>
             </w:rPr>
           </w:pPr>
-          <w:hyperlink w:anchor="_Toc46995739" w:history="1">
+          <w:hyperlink w:anchor="_Toc47081667" w:history="1">
             <w:r>
               <w:rPr>
                 <w:rStyle w:val="Hyperlink"/>
@@ -569,7 +569,7 @@
                 <w:noProof/>
                 <w:webHidden/>
               </w:rPr>
-              <w:instrText xml:space="preserve"> PAGEREF _Toc46995739 \h </w:instrText>
+              <w:instrText xml:space="preserve"> PAGEREF _Toc47081667 \h </w:instrText>
             </w:r>
             <w:r>
               <w:rPr>
@@ -612,7 +612,7 @@
               <w:lang w:eastAsia="nl-NL"/>
             </w:rPr>
           </w:pPr>
-          <w:hyperlink w:anchor="_Toc46995740" w:history="1">
+          <w:hyperlink w:anchor="_Toc47081668" w:history="1">
             <w:r>
               <w:rPr>
                 <w:rStyle w:val="Hyperlink"/>
@@ -640,7 +640,7 @@
                 <w:noProof/>
                 <w:webHidden/>
               </w:rPr>
-              <w:instrText xml:space="preserve"> PAGEREF _Toc46995740 \h </w:instrText>
+              <w:instrText xml:space="preserve"> PAGEREF _Toc47081668 \h </w:instrText>
             </w:r>
             <w:r>
               <w:rPr>
@@ -683,7 +683,7 @@
               <w:lang w:eastAsia="nl-NL"/>
             </w:rPr>
           </w:pPr>
-          <w:hyperlink w:anchor="_Toc46995741" w:history="1">
+          <w:hyperlink w:anchor="_Toc47081669" w:history="1">
             <w:r>
               <w:rPr>
                 <w:rStyle w:val="Hyperlink"/>
@@ -711,7 +711,7 @@
                 <w:noProof/>
                 <w:webHidden/>
               </w:rPr>
-              <w:instrText xml:space="preserve"> PAGEREF _Toc46995741 \h </w:instrText>
+              <w:instrText xml:space="preserve"> PAGEREF _Toc47081669 \h </w:instrText>
             </w:r>
             <w:r>
               <w:rPr>
@@ -754,7 +754,7 @@
               <w:lang w:eastAsia="nl-NL"/>
             </w:rPr>
           </w:pPr>
-          <w:hyperlink w:anchor="_Toc46995742" w:history="1">
+          <w:hyperlink w:anchor="_Toc47081670" w:history="1">
             <w:r>
               <w:rPr>
                 <w:rStyle w:val="Hyperlink"/>
@@ -782,7 +782,7 @@
                 <w:noProof/>
                 <w:webHidden/>
               </w:rPr>
-              <w:instrText xml:space="preserve"> PAGEREF _Toc46995742 \h </w:instrText>
+              <w:instrText xml:space="preserve"> PAGEREF _Toc47081670 \h </w:instrText>
             </w:r>
             <w:r>
               <w:rPr>
@@ -825,7 +825,7 @@
               <w:lang w:eastAsia="nl-NL"/>
             </w:rPr>
           </w:pPr>
-          <w:hyperlink w:anchor="_Toc46995743" w:history="1">
+          <w:hyperlink w:anchor="_Toc47081671" w:history="1">
             <w:r>
               <w:rPr>
                 <w:rStyle w:val="Hyperlink"/>
@@ -853,7 +853,7 @@
                 <w:noProof/>
                 <w:webHidden/>
               </w:rPr>
-              <w:instrText xml:space="preserve"> PAGEREF _Toc46995743 \h </w:instrText>
+              <w:instrText xml:space="preserve"> PAGEREF _Toc47081671 \h </w:instrText>
             </w:r>
             <w:r>
               <w:rPr>
@@ -896,7 +896,7 @@
               <w:lang w:eastAsia="nl-NL"/>
             </w:rPr>
           </w:pPr>
-          <w:hyperlink w:anchor="_Toc46995744" w:history="1">
+          <w:hyperlink w:anchor="_Toc47081672" w:history="1">
             <w:r>
               <w:rPr>
                 <w:rStyle w:val="Hyperlink"/>
@@ -924,7 +924,7 @@
                 <w:noProof/>
                 <w:webHidden/>
               </w:rPr>
-              <w:instrText xml:space="preserve"> PAGEREF _Toc46995744 \h </w:instrText>
+              <w:instrText xml:space="preserve"> PAGEREF _Toc47081672 \h </w:instrText>
             </w:r>
             <w:r>
               <w:rPr>
@@ -967,7 +967,7 @@
               <w:lang w:eastAsia="nl-NL"/>
             </w:rPr>
           </w:pPr>
-          <w:hyperlink w:anchor="_Toc46995745" w:history="1">
+          <w:hyperlink w:anchor="_Toc47081673" w:history="1">
             <w:r>
               <w:rPr>
                 <w:rStyle w:val="Hyperlink"/>
@@ -995,7 +995,7 @@
                 <w:noProof/>
                 <w:webHidden/>
               </w:rPr>
-              <w:instrText xml:space="preserve"> PAGEREF _Toc46995745 \h </w:instrText>
+              <w:instrText xml:space="preserve"> PAGEREF _Toc47081673 \h </w:instrText>
             </w:r>
             <w:r>
               <w:rPr>
@@ -1028,7 +1028,7 @@
         </w:p>
         <w:p>
           <w:pPr>
-            <w:pStyle w:val="Inhopg1"/>
+            <w:pStyle w:val="Inhopg2"/>
             <w:tabs>
               <w:tab w:val="right" w:leader="dot" w:pos="9062"/>
             </w:tabs>
@@ -1038,14 +1038,14 @@
               <w:lang w:eastAsia="nl-NL"/>
             </w:rPr>
           </w:pPr>
-          <w:hyperlink w:anchor="_Toc46995746" w:history="1">
+          <w:hyperlink w:anchor="_Toc47081674" w:history="1">
             <w:r>
               <w:rPr>
                 <w:rStyle w:val="Hyperlink"/>
                 <w:noProof/>
                 <w:lang w:val="en-US"/>
               </w:rPr>
-              <w:t>Appendix</w:t>
+              <w:t>Integration test for components</w:t>
             </w:r>
             <w:r>
               <w:rPr>
@@ -1066,7 +1066,78 @@
                 <w:noProof/>
                 <w:webHidden/>
               </w:rPr>
-              <w:instrText xml:space="preserve"> PAGEREF _Toc46995746 \h </w:instrText>
+              <w:instrText xml:space="preserve"> PAGEREF _Toc47081674 \h </w:instrText>
+            </w:r>
+            <w:r>
+              <w:rPr>
+                <w:noProof/>
+                <w:webHidden/>
+              </w:rPr>
+            </w:r>
+            <w:r>
+              <w:rPr>
+                <w:noProof/>
+                <w:webHidden/>
+              </w:rPr>
+              <w:fldChar w:fldCharType="separate"/>
+            </w:r>
+            <w:r>
+              <w:rPr>
+                <w:noProof/>
+                <w:webHidden/>
+              </w:rPr>
+              <w:t>7</w:t>
+            </w:r>
+            <w:r>
+              <w:rPr>
+                <w:noProof/>
+                <w:webHidden/>
+              </w:rPr>
+              <w:fldChar w:fldCharType="end"/>
+            </w:r>
+          </w:hyperlink>
+        </w:p>
+        <w:p>
+          <w:pPr>
+            <w:pStyle w:val="Inhopg2"/>
+            <w:tabs>
+              <w:tab w:val="right" w:leader="dot" w:pos="9062"/>
+            </w:tabs>
+            <w:rPr>
+              <w:rFonts w:eastAsiaTheme="minorEastAsia"/>
+              <w:noProof/>
+              <w:lang w:eastAsia="nl-NL"/>
+            </w:rPr>
+          </w:pPr>
+          <w:hyperlink w:anchor="_Toc47081675" w:history="1">
+            <w:r>
+              <w:rPr>
+                <w:rStyle w:val="Hyperlink"/>
+                <w:noProof/>
+                <w:lang w:val="en-US"/>
+              </w:rPr>
+              <w:t>Integration tests for (HTTP) services</w:t>
+            </w:r>
+            <w:r>
+              <w:rPr>
+                <w:noProof/>
+                <w:webHidden/>
+              </w:rPr>
+              <w:tab/>
+            </w:r>
+            <w:r>
+              <w:rPr>
+                <w:noProof/>
+                <w:webHidden/>
+              </w:rPr>
+              <w:fldChar w:fldCharType="begin"/>
+            </w:r>
+            <w:r>
+              <w:rPr>
+                <w:noProof/>
+                <w:webHidden/>
+              </w:rPr>
+              <w:instrText xml:space="preserve"> PAGEREF _Toc47081675 \h </w:instrText>
             </w:r>
             <w:r>
               <w:rPr>
@@ -1099,6 +1170,77 @@
         </w:p>
         <w:p>
           <w:pPr>
+            <w:pStyle w:val="Inhopg1"/>
+            <w:tabs>
+              <w:tab w:val="right" w:leader="dot" w:pos="9062"/>
+            </w:tabs>
+            <w:rPr>
+              <w:rFonts w:eastAsiaTheme="minorEastAsia"/>
+              <w:noProof/>
+              <w:lang w:eastAsia="nl-NL"/>
+            </w:rPr>
+          </w:pPr>
+          <w:hyperlink w:anchor="_Toc47081676" w:history="1">
+            <w:r>
+              <w:rPr>
+                <w:rStyle w:val="Hyperlink"/>
+                <w:noProof/>
+                <w:lang w:val="en-US"/>
+              </w:rPr>
+              <w:t>Appendix</w:t>
+            </w:r>
+            <w:r>
+              <w:rPr>
+                <w:noProof/>
+                <w:webHidden/>
+              </w:rPr>
+              <w:tab/>
+            </w:r>
+            <w:r>
+              <w:rPr>
+                <w:noProof/>
+                <w:webHidden/>
+              </w:rPr>
+              <w:fldChar w:fldCharType="begin"/>
+            </w:r>
+            <w:r>
+              <w:rPr>
+                <w:noProof/>
+                <w:webHidden/>
+              </w:rPr>
+              <w:instrText xml:space="preserve"> PAGEREF _Toc47081676 \h </w:instrText>
+            </w:r>
+            <w:r>
+              <w:rPr>
+                <w:noProof/>
+                <w:webHidden/>
+              </w:rPr>
+            </w:r>
+            <w:r>
+              <w:rPr>
+                <w:noProof/>
+                <w:webHidden/>
+              </w:rPr>
+              <w:fldChar w:fldCharType="separate"/>
+            </w:r>
+            <w:r>
+              <w:rPr>
+                <w:noProof/>
+                <w:webHidden/>
+              </w:rPr>
+              <w:t>10</w:t>
+            </w:r>
+            <w:r>
+              <w:rPr>
+                <w:noProof/>
+                <w:webHidden/>
+              </w:rPr>
+              <w:fldChar w:fldCharType="end"/>
+            </w:r>
+          </w:hyperlink>
+        </w:p>
+        <w:p>
+          <w:pPr>
             <w:pStyle w:val="Inhopg2"/>
             <w:tabs>
               <w:tab w:val="right" w:leader="dot" w:pos="9062"/>
@@ -1109,7 +1251,7 @@
               <w:lang w:eastAsia="nl-NL"/>
             </w:rPr>
           </w:pPr>
-          <w:hyperlink w:anchor="_Toc46995747" w:history="1">
+          <w:hyperlink w:anchor="_Toc47081677" w:history="1">
             <w:r>
               <w:rPr>
                 <w:rStyle w:val="Hyperlink"/>
@@ -1137,7 +1279,7 @@
                 <w:noProof/>
                 <w:webHidden/>
               </w:rPr>
-              <w:instrText xml:space="preserve"> PAGEREF _Toc46995747 \h </w:instrText>
+              <w:instrText xml:space="preserve"> PAGEREF _Toc47081677 \h </w:instrText>
             </w:r>
             <w:r>
               <w:rPr>
@@ -1157,7 +1299,7 @@
                 <w:noProof/>
                 <w:webHidden/>
               </w:rPr>
-              <w:t>8</w:t>
+              <w:t>10</w:t>
             </w:r>
             <w:r>
               <w:rPr>
@@ -1215,7 +1357,7 @@
           <w:lang w:val="en-US"/>
         </w:rPr>
       </w:pPr>
-      <w:bookmarkStart w:id="0" w:name="_Toc46995733"/>
+      <w:bookmarkStart w:id="0" w:name="_Toc47081661"/>
       <w:r>
         <w:rPr>
           <w:lang w:val="en-US"/>
@@ -1250,7 +1392,7 @@
           <w:lang w:val="en-US"/>
         </w:rPr>
       </w:pPr>
-      <w:bookmarkStart w:id="1" w:name="_Toc46995734"/>
+      <w:bookmarkStart w:id="1" w:name="_Toc47081662"/>
       <w:r>
         <w:rPr>
           <w:lang w:val="en-US"/>
@@ -1288,7 +1430,7 @@
           <w:lang w:val="en-US"/>
         </w:rPr>
       </w:pPr>
-      <w:bookmarkStart w:id="2" w:name="_Toc46995735"/>
+      <w:bookmarkStart w:id="2" w:name="_Toc47081663"/>
       <w:r>
         <w:rPr>
           <w:lang w:val="en-US"/>
@@ -1487,7 +1629,7 @@
           <w:lang w:val="en-US"/>
         </w:rPr>
       </w:pPr>
-      <w:bookmarkStart w:id="3" w:name="_Toc46995736"/>
+      <w:bookmarkStart w:id="3" w:name="_Toc47081664"/>
       <w:r>
         <w:rPr>
           <w:lang w:val="en-US"/>
@@ -1579,7 +1721,7 @@
           <w:lang w:val="en-US"/>
         </w:rPr>
       </w:pPr>
-      <w:bookmarkStart w:id="4" w:name="_Toc46995737"/>
+      <w:bookmarkStart w:id="4" w:name="_Toc47081665"/>
       <w:r>
         <w:rPr>
           <w:lang w:val="en-US"/>
@@ -1688,7 +1830,7 @@
           <w:lang w:val="en-US"/>
         </w:rPr>
       </w:pPr>
-      <w:bookmarkStart w:id="5" w:name="_Toc46995738"/>
+      <w:bookmarkStart w:id="5" w:name="_Toc47081666"/>
       <w:r>
         <w:rPr>
           <w:lang w:val="en-US"/>
@@ -1755,7 +1897,7 @@
           <w:lang w:val="en-US"/>
         </w:rPr>
       </w:pPr>
-      <w:bookmarkStart w:id="6" w:name="_Toc46995739"/>
+      <w:bookmarkStart w:id="6" w:name="_Toc47081667"/>
       <w:r>
         <w:rPr>
           <w:lang w:val="en-US"/>
@@ -3799,7 +3941,7 @@
           <w:lang w:val="en-US"/>
         </w:rPr>
       </w:pPr>
-      <w:bookmarkStart w:id="7" w:name="_Toc46995740"/>
+      <w:bookmarkStart w:id="7" w:name="_Toc47081668"/>
       <w:r>
         <w:rPr>
           <w:lang w:val="en-US"/>
@@ -4404,7 +4546,7 @@
           <w:lang w:val="en-US"/>
         </w:rPr>
       </w:pPr>
-      <w:bookmarkStart w:id="8" w:name="_Toc46995741"/>
+      <w:bookmarkStart w:id="8" w:name="_Toc47081669"/>
       <w:r>
         <w:rPr>
           <w:lang w:val="en-US"/>
@@ -4481,7 +4623,7 @@
           <w:lang w:val="en-US"/>
         </w:rPr>
       </w:pPr>
-      <w:bookmarkStart w:id="9" w:name="_Toc46995742"/>
+      <w:bookmarkStart w:id="9" w:name="_Toc47081670"/>
       <w:proofErr w:type="spellStart"/>
       <w:r>
         <w:rPr>
@@ -5182,7 +5324,7 @@
           <w:lang w:val="en-US"/>
         </w:rPr>
       </w:pPr>
-      <w:bookmarkStart w:id="10" w:name="_Toc46995743"/>
+      <w:bookmarkStart w:id="10" w:name="_Toc47081671"/>
       <w:r>
         <w:rPr>
           <w:lang w:val="en-US"/>
@@ -6674,7 +6816,7 @@
           <w:lang w:val="en-US"/>
         </w:rPr>
       </w:pPr>
-      <w:bookmarkStart w:id="11" w:name="_Toc46995744"/>
+      <w:bookmarkStart w:id="11" w:name="_Toc47081672"/>
       <w:r>
         <w:rPr>
           <w:lang w:val="en-US"/>
@@ -11442,28 +11584,12 @@
     </w:p>
     <w:p>
       <w:pPr>
-        <w:pStyle w:val="Geenafstand"/>
-        <w:rPr>
-          <w:lang w:val="en-US"/>
-        </w:rPr>
-      </w:pPr>
-    </w:p>
-    <w:p>
-      <w:pPr>
-        <w:pStyle w:val="Geenafstand"/>
-        <w:rPr>
-          <w:lang w:val="en-US"/>
-        </w:rPr>
-      </w:pPr>
-    </w:p>
-    <w:p>
-      <w:pPr>
         <w:pStyle w:val="Kop1"/>
         <w:rPr>
           <w:lang w:val="en-US"/>
         </w:rPr>
       </w:pPr>
-      <w:bookmarkStart w:id="12" w:name="_Toc46995745"/>
+      <w:bookmarkStart w:id="12" w:name="_Toc47081673"/>
       <w:r>
         <w:rPr>
           <w:lang w:val="en-US"/>
@@ -11550,6 +11676,22 @@
     </w:p>
     <w:p>
       <w:pPr>
+        <w:pStyle w:val="Kop2"/>
+        <w:rPr>
+          <w:lang w:val="en-US"/>
+        </w:rPr>
+      </w:pPr>
+      <w:bookmarkStart w:id="13" w:name="_Toc47081674"/>
+      <w:r>
+        <w:rPr>
+          <w:lang w:val="en-US"/>
+        </w:rPr>
+        <w:t>Integration test for components</w:t>
+      </w:r>
+      <w:bookmarkEnd w:id="13"/>
+    </w:p>
+    <w:p>
+      <w:pPr>
         <w:keepLines/>
         <w:rPr>
           <w:lang w:val="en-US"/>
@@ -12480,47 +12622,47 @@
           <w:szCs w:val="16"/>
           <w:lang w:val="en-US"/>
         </w:rPr>
+        <w:t xml:space="preserve">            { id: 3, name: '</w:t>
+      </w:r>
+      <w:proofErr w:type="spellStart"/>
+      <w:r>
+        <w:rPr>
+          <w:rFonts w:ascii="Courier New" w:hAnsi="Courier New" w:cs="Courier New"/>
+          <w:sz w:val="16"/>
+          <w:szCs w:val="16"/>
+          <w:lang w:val="en-US"/>
+        </w:rPr>
+        <w:t>klaasje</w:t>
+      </w:r>
+      <w:proofErr w:type="spellEnd"/>
+      <w:r>
+        <w:rPr>
+          <w:rFonts w:ascii="Courier New" w:hAnsi="Courier New" w:cs="Courier New"/>
+          <w:sz w:val="16"/>
+          <w:szCs w:val="16"/>
+          <w:lang w:val="en-US"/>
+        </w:rPr>
+        <w:t>', strength: 10 }</w:t>
+      </w:r>
+    </w:p>
+    <w:p>
+      <w:pPr>
+        <w:pStyle w:val="Geenafstand"/>
+        <w:rPr>
+          <w:rFonts w:ascii="Courier New" w:hAnsi="Courier New" w:cs="Courier New"/>
+          <w:sz w:val="16"/>
+          <w:szCs w:val="16"/>
+          <w:lang w:val="en-US"/>
+        </w:rPr>
+      </w:pPr>
+      <w:r>
+        <w:rPr>
+          <w:rFonts w:ascii="Courier New" w:hAnsi="Courier New" w:cs="Courier New"/>
+          <w:sz w:val="16"/>
+          <w:szCs w:val="16"/>
+          <w:lang w:val="en-US"/>
+        </w:rPr>
         <w:lastRenderedPageBreak/>
-        <w:t xml:space="preserve">            { id: 3, name: '</w:t>
-      </w:r>
-      <w:proofErr w:type="spellStart"/>
-      <w:r>
-        <w:rPr>
-          <w:rFonts w:ascii="Courier New" w:hAnsi="Courier New" w:cs="Courier New"/>
-          <w:sz w:val="16"/>
-          <w:szCs w:val="16"/>
-          <w:lang w:val="en-US"/>
-        </w:rPr>
-        <w:t>klaasje</w:t>
-      </w:r>
-      <w:proofErr w:type="spellEnd"/>
-      <w:r>
-        <w:rPr>
-          <w:rFonts w:ascii="Courier New" w:hAnsi="Courier New" w:cs="Courier New"/>
-          <w:sz w:val="16"/>
-          <w:szCs w:val="16"/>
-          <w:lang w:val="en-US"/>
-        </w:rPr>
-        <w:t>', strength: 10 }</w:t>
-      </w:r>
-    </w:p>
-    <w:p>
-      <w:pPr>
-        <w:pStyle w:val="Geenafstand"/>
-        <w:rPr>
-          <w:rFonts w:ascii="Courier New" w:hAnsi="Courier New" w:cs="Courier New"/>
-          <w:sz w:val="16"/>
-          <w:szCs w:val="16"/>
-          <w:lang w:val="en-US"/>
-        </w:rPr>
-      </w:pPr>
-      <w:r>
-        <w:rPr>
-          <w:rFonts w:ascii="Courier New" w:hAnsi="Courier New" w:cs="Courier New"/>
-          <w:sz w:val="16"/>
-          <w:szCs w:val="16"/>
-          <w:lang w:val="en-US"/>
-        </w:rPr>
         <w:t xml:space="preserve">        ]</w:t>
       </w:r>
     </w:p>
@@ -14548,11 +14690,2164 @@
     </w:p>
     <w:p>
       <w:pPr>
-        <w:pStyle w:val="Geenafstand"/>
-        <w:rPr>
-          <w:lang w:val="en-US"/>
-        </w:rPr>
-      </w:pPr>
+        <w:pStyle w:val="Kop2"/>
+        <w:rPr>
+          <w:lang w:val="en-US"/>
+        </w:rPr>
+      </w:pPr>
+      <w:bookmarkStart w:id="14" w:name="_Toc47081675"/>
+      <w:r>
+        <w:rPr>
+          <w:lang w:val="en-US"/>
+        </w:rPr>
+        <w:t xml:space="preserve">Integration tests for </w:t>
+      </w:r>
+      <w:r>
+        <w:rPr>
+          <w:lang w:val="en-US"/>
+        </w:rPr>
+        <w:t xml:space="preserve">(HTTP) </w:t>
+      </w:r>
+      <w:r>
+        <w:rPr>
+          <w:lang w:val="en-US"/>
+        </w:rPr>
+        <w:t>services</w:t>
+      </w:r>
+      <w:bookmarkEnd w:id="14"/>
+    </w:p>
+    <w:p>
+      <w:pPr>
+        <w:pStyle w:val="Geenafstand"/>
+        <w:rPr>
+          <w:lang w:val="en-US"/>
+        </w:rPr>
+      </w:pPr>
+      <w:r>
+        <w:rPr>
+          <w:lang w:val="en-US"/>
+        </w:rPr>
+        <w:t>Most of the time an isolated test would be sufficient for services. An exception to this rule is a HTTP-service. It’s possible to mock a HTTP-service but it’s complex. That’s why the Angular developers helped us and provided a mock for HTTP. Now we can write integration test for HTTP-services.</w:t>
+      </w:r>
+    </w:p>
+    <w:p>
+      <w:pPr>
+        <w:pStyle w:val="Geenafstand"/>
+        <w:rPr>
+          <w:lang w:val="en-US"/>
+        </w:rPr>
+      </w:pPr>
+      <w:r>
+        <w:rPr>
+          <w:lang w:val="en-US"/>
+        </w:rPr>
+        <w:t>The mo</w:t>
+      </w:r>
+      <w:r>
+        <w:rPr>
+          <w:lang w:val="en-US"/>
+        </w:rPr>
+        <w:t xml:space="preserve">dule </w:t>
+      </w:r>
+      <w:proofErr w:type="spellStart"/>
+      <w:r>
+        <w:rPr>
+          <w:b/>
+          <w:bCs/>
+          <w:lang w:val="en-US"/>
+        </w:rPr>
+        <w:t>HttpClientTestingModule</w:t>
+      </w:r>
+      <w:proofErr w:type="spellEnd"/>
+      <w:r>
+        <w:rPr>
+          <w:b/>
+          <w:bCs/>
+          <w:lang w:val="en-US"/>
+        </w:rPr>
+        <w:t>,</w:t>
+      </w:r>
+      <w:r>
+        <w:rPr>
+          <w:lang w:val="en-US"/>
+        </w:rPr>
+        <w:t xml:space="preserve"> </w:t>
+      </w:r>
+      <w:r>
+        <w:rPr>
+          <w:lang w:val="en-US"/>
+        </w:rPr>
+        <w:t xml:space="preserve">provides the mock for doing so. To get a handle to the </w:t>
+      </w:r>
+      <w:proofErr w:type="spellStart"/>
+      <w:r>
+        <w:rPr>
+          <w:lang w:val="en-US"/>
+        </w:rPr>
+        <w:t>httpMock</w:t>
+      </w:r>
+      <w:proofErr w:type="spellEnd"/>
+      <w:r>
+        <w:rPr>
+          <w:lang w:val="en-US"/>
+        </w:rPr>
+        <w:t xml:space="preserve"> there is a special controller: </w:t>
+      </w:r>
+      <w:proofErr w:type="spellStart"/>
+      <w:r>
+        <w:rPr>
+          <w:b/>
+          <w:bCs/>
+          <w:lang w:val="en-US"/>
+        </w:rPr>
+        <w:t>HttpTestingController</w:t>
+      </w:r>
+      <w:proofErr w:type="spellEnd"/>
+      <w:r>
+        <w:rPr>
+          <w:lang w:val="en-US"/>
+        </w:rPr>
+        <w:t xml:space="preserve">. </w:t>
+      </w:r>
+    </w:p>
+    <w:p>
+      <w:pPr>
+        <w:pStyle w:val="Geenafstand"/>
+        <w:rPr>
+          <w:lang w:val="en-US"/>
+        </w:rPr>
+      </w:pPr>
+      <w:r>
+        <w:rPr>
+          <w:lang w:val="en-US"/>
+        </w:rPr>
+        <w:t>Used methods:</w:t>
+      </w:r>
+    </w:p>
+    <w:p>
+      <w:pPr>
+        <w:pStyle w:val="Geenafstand"/>
+        <w:numPr>
+          <w:ilvl w:val="0"/>
+          <w:numId w:val="2"/>
+        </w:numPr>
+        <w:rPr>
+          <w:lang w:val="en-US"/>
+        </w:rPr>
+      </w:pPr>
+      <w:proofErr w:type="spellStart"/>
+      <w:r>
+        <w:rPr>
+          <w:lang w:val="en-US"/>
+        </w:rPr>
+        <w:t>httpTestingController.expectOne</w:t>
+      </w:r>
+      <w:proofErr w:type="spellEnd"/>
+      <w:r>
+        <w:rPr>
+          <w:lang w:val="en-US"/>
+        </w:rPr>
+        <w:t>('</w:t>
+      </w:r>
+      <w:proofErr w:type="spellStart"/>
+      <w:r>
+        <w:rPr>
+          <w:lang w:val="en-US"/>
+        </w:rPr>
+        <w:t>api</w:t>
+      </w:r>
+      <w:proofErr w:type="spellEnd"/>
+      <w:r>
+        <w:rPr>
+          <w:lang w:val="en-US"/>
+        </w:rPr>
+        <w:t>/heroes/4')</w:t>
+      </w:r>
+      <w:r>
+        <w:rPr>
+          <w:lang w:val="en-US"/>
+        </w:rPr>
+        <w:t xml:space="preserve"> =&gt; to check that a request to the given </w:t>
+      </w:r>
+      <w:proofErr w:type="spellStart"/>
+      <w:r>
+        <w:rPr>
+          <w:lang w:val="en-US"/>
+        </w:rPr>
+        <w:t>url</w:t>
+      </w:r>
+      <w:proofErr w:type="spellEnd"/>
+      <w:r>
+        <w:rPr>
+          <w:lang w:val="en-US"/>
+        </w:rPr>
+        <w:t xml:space="preserve"> is done exac</w:t>
+      </w:r>
+      <w:r>
+        <w:rPr>
+          <w:lang w:val="en-US"/>
+        </w:rPr>
+        <w:t xml:space="preserve">tly </w:t>
+      </w:r>
+      <w:r>
+        <w:rPr>
+          <w:lang w:val="en-US"/>
+        </w:rPr>
+        <w:t>once</w:t>
+      </w:r>
+    </w:p>
+    <w:p>
+      <w:pPr>
+        <w:pStyle w:val="Geenafstand"/>
+        <w:numPr>
+          <w:ilvl w:val="0"/>
+          <w:numId w:val="2"/>
+        </w:numPr>
+        <w:rPr>
+          <w:lang w:val="en-US"/>
+        </w:rPr>
+      </w:pPr>
+      <w:proofErr w:type="spellStart"/>
+      <w:r>
+        <w:rPr>
+          <w:lang w:val="en-US"/>
+        </w:rPr>
+        <w:t>request.flush</w:t>
+      </w:r>
+      <w:proofErr w:type="spellEnd"/>
+      <w:r>
+        <w:rPr>
+          <w:lang w:val="en-US"/>
+        </w:rPr>
+        <w:t>({….}) =&gt; actually executes the request.</w:t>
+      </w:r>
+    </w:p>
+    <w:p>
+      <w:pPr>
+        <w:pStyle w:val="Geenafstand"/>
+        <w:numPr>
+          <w:ilvl w:val="0"/>
+          <w:numId w:val="2"/>
+        </w:numPr>
+        <w:rPr>
+          <w:lang w:val="en-US"/>
+        </w:rPr>
+      </w:pPr>
+      <w:proofErr w:type="spellStart"/>
+      <w:r>
+        <w:rPr>
+          <w:lang w:val="en-US"/>
+        </w:rPr>
+        <w:t>httpTestingController.verify</w:t>
+      </w:r>
+      <w:proofErr w:type="spellEnd"/>
+      <w:r>
+        <w:rPr>
+          <w:lang w:val="en-US"/>
+        </w:rPr>
+        <w:t>()</w:t>
+      </w:r>
+      <w:r>
+        <w:rPr>
+          <w:lang w:val="en-US"/>
+        </w:rPr>
+        <w:t xml:space="preserve"> =&gt; </w:t>
+      </w:r>
+      <w:r>
+        <w:rPr>
+          <w:lang w:val="en-US"/>
+        </w:rPr>
+        <w:t>verify we get exactly what we expect</w:t>
+      </w:r>
+      <w:r>
+        <w:rPr>
+          <w:lang w:val="en-US"/>
+        </w:rPr>
+        <w:t xml:space="preserve">: </w:t>
+      </w:r>
+      <w:r>
+        <w:rPr>
+          <w:lang w:val="en-US"/>
+        </w:rPr>
+        <w:t xml:space="preserve">just one request with correct </w:t>
+      </w:r>
+      <w:proofErr w:type="spellStart"/>
+      <w:r>
+        <w:rPr>
+          <w:lang w:val="en-US"/>
+        </w:rPr>
+        <w:t>url</w:t>
+      </w:r>
+      <w:proofErr w:type="spellEnd"/>
+    </w:p>
+    <w:p>
+      <w:pPr>
+        <w:pStyle w:val="Geenafstand"/>
+        <w:rPr>
+          <w:lang w:val="en-US"/>
+        </w:rPr>
+      </w:pPr>
+    </w:p>
+    <w:p>
+      <w:pPr>
+        <w:pStyle w:val="Geenafstand"/>
+        <w:rPr>
+          <w:lang w:val="en-US"/>
+        </w:rPr>
+      </w:pPr>
+      <w:r>
+        <w:rPr>
+          <w:lang w:val="en-US"/>
+        </w:rPr>
+        <w:lastRenderedPageBreak/>
+        <w:t xml:space="preserve">The code for testing a </w:t>
+      </w:r>
+      <w:proofErr w:type="spellStart"/>
+      <w:r>
+        <w:rPr>
+          <w:lang w:val="en-US"/>
+        </w:rPr>
+        <w:t>HttpService</w:t>
+      </w:r>
+      <w:proofErr w:type="spellEnd"/>
+      <w:r>
+        <w:rPr>
+          <w:lang w:val="en-US"/>
+        </w:rPr>
+        <w:t>:</w:t>
+      </w:r>
+    </w:p>
+    <w:p>
+      <w:pPr>
+        <w:pStyle w:val="Geenafstand"/>
+        <w:rPr>
+          <w:lang w:val="en-US"/>
+        </w:rPr>
+      </w:pPr>
+    </w:p>
+    <w:p>
+      <w:pPr>
+        <w:pStyle w:val="Geenafstand"/>
+        <w:tabs>
+          <w:tab w:val="left" w:pos="1134"/>
+        </w:tabs>
+        <w:ind w:left="708"/>
+        <w:rPr>
+          <w:rFonts w:ascii="Courier New" w:hAnsi="Courier New" w:cs="Courier New"/>
+          <w:sz w:val="16"/>
+          <w:szCs w:val="16"/>
+          <w:lang w:val="en-US"/>
+        </w:rPr>
+      </w:pPr>
+      <w:r>
+        <w:rPr>
+          <w:rFonts w:ascii="Courier New" w:hAnsi="Courier New" w:cs="Courier New"/>
+          <w:sz w:val="16"/>
+          <w:szCs w:val="16"/>
+          <w:lang w:val="en-US"/>
+        </w:rPr>
+        <w:t xml:space="preserve">import { </w:t>
+      </w:r>
+      <w:proofErr w:type="spellStart"/>
+      <w:r>
+        <w:rPr>
+          <w:rFonts w:ascii="Courier New" w:hAnsi="Courier New" w:cs="Courier New"/>
+          <w:sz w:val="16"/>
+          <w:szCs w:val="16"/>
+          <w:lang w:val="en-US"/>
+        </w:rPr>
+        <w:t>HeroService</w:t>
+      </w:r>
+      <w:proofErr w:type="spellEnd"/>
+      <w:r>
+        <w:rPr>
+          <w:rFonts w:ascii="Courier New" w:hAnsi="Courier New" w:cs="Courier New"/>
+          <w:sz w:val="16"/>
+          <w:szCs w:val="16"/>
+          <w:lang w:val="en-US"/>
+        </w:rPr>
+        <w:t xml:space="preserve"> } from "./</w:t>
+      </w:r>
+      <w:proofErr w:type="spellStart"/>
+      <w:r>
+        <w:rPr>
+          <w:rFonts w:ascii="Courier New" w:hAnsi="Courier New" w:cs="Courier New"/>
+          <w:sz w:val="16"/>
+          <w:szCs w:val="16"/>
+          <w:lang w:val="en-US"/>
+        </w:rPr>
+        <w:t>hero.service</w:t>
+      </w:r>
+      <w:proofErr w:type="spellEnd"/>
+      <w:r>
+        <w:rPr>
+          <w:rFonts w:ascii="Courier New" w:hAnsi="Courier New" w:cs="Courier New"/>
+          <w:sz w:val="16"/>
+          <w:szCs w:val="16"/>
+          <w:lang w:val="en-US"/>
+        </w:rPr>
+        <w:t>";</w:t>
+      </w:r>
+    </w:p>
+    <w:p>
+      <w:pPr>
+        <w:pStyle w:val="Geenafstand"/>
+        <w:tabs>
+          <w:tab w:val="left" w:pos="1134"/>
+        </w:tabs>
+        <w:ind w:left="708"/>
+        <w:rPr>
+          <w:rFonts w:ascii="Courier New" w:hAnsi="Courier New" w:cs="Courier New"/>
+          <w:sz w:val="16"/>
+          <w:szCs w:val="16"/>
+          <w:lang w:val="en-US"/>
+        </w:rPr>
+      </w:pPr>
+      <w:r>
+        <w:rPr>
+          <w:rFonts w:ascii="Courier New" w:hAnsi="Courier New" w:cs="Courier New"/>
+          <w:sz w:val="16"/>
+          <w:szCs w:val="16"/>
+          <w:lang w:val="en-US"/>
+        </w:rPr>
+        <w:t xml:space="preserve">import { </w:t>
+      </w:r>
+      <w:proofErr w:type="spellStart"/>
+      <w:r>
+        <w:rPr>
+          <w:rFonts w:ascii="Courier New" w:hAnsi="Courier New" w:cs="Courier New"/>
+          <w:sz w:val="16"/>
+          <w:szCs w:val="16"/>
+          <w:lang w:val="en-US"/>
+        </w:rPr>
+        <w:t>TestBed</w:t>
+      </w:r>
+      <w:proofErr w:type="spellEnd"/>
+      <w:r>
+        <w:rPr>
+          <w:rFonts w:ascii="Courier New" w:hAnsi="Courier New" w:cs="Courier New"/>
+          <w:sz w:val="16"/>
+          <w:szCs w:val="16"/>
+          <w:lang w:val="en-US"/>
+        </w:rPr>
+        <w:t xml:space="preserve"> } from "@angular/core/testing";</w:t>
+      </w:r>
+    </w:p>
+    <w:p>
+      <w:pPr>
+        <w:pStyle w:val="Geenafstand"/>
+        <w:tabs>
+          <w:tab w:val="left" w:pos="1134"/>
+        </w:tabs>
+        <w:ind w:left="708"/>
+        <w:rPr>
+          <w:rFonts w:ascii="Courier New" w:hAnsi="Courier New" w:cs="Courier New"/>
+          <w:sz w:val="16"/>
+          <w:szCs w:val="16"/>
+          <w:lang w:val="en-US"/>
+        </w:rPr>
+      </w:pPr>
+      <w:r>
+        <w:rPr>
+          <w:rFonts w:ascii="Courier New" w:hAnsi="Courier New" w:cs="Courier New"/>
+          <w:sz w:val="16"/>
+          <w:szCs w:val="16"/>
+          <w:lang w:val="en-US"/>
+        </w:rPr>
+        <w:t xml:space="preserve">import { </w:t>
+      </w:r>
+      <w:proofErr w:type="spellStart"/>
+      <w:r>
+        <w:rPr>
+          <w:rFonts w:ascii="Courier New" w:hAnsi="Courier New" w:cs="Courier New"/>
+          <w:sz w:val="16"/>
+          <w:szCs w:val="16"/>
+          <w:lang w:val="en-US"/>
+        </w:rPr>
+        <w:t>MessageService</w:t>
+      </w:r>
+      <w:proofErr w:type="spellEnd"/>
+      <w:r>
+        <w:rPr>
+          <w:rFonts w:ascii="Courier New" w:hAnsi="Courier New" w:cs="Courier New"/>
+          <w:sz w:val="16"/>
+          <w:szCs w:val="16"/>
+          <w:lang w:val="en-US"/>
+        </w:rPr>
+        <w:t xml:space="preserve"> } from "./</w:t>
+      </w:r>
+      <w:proofErr w:type="spellStart"/>
+      <w:r>
+        <w:rPr>
+          <w:rFonts w:ascii="Courier New" w:hAnsi="Courier New" w:cs="Courier New"/>
+          <w:sz w:val="16"/>
+          <w:szCs w:val="16"/>
+          <w:lang w:val="en-US"/>
+        </w:rPr>
+        <w:t>message.service</w:t>
+      </w:r>
+      <w:proofErr w:type="spellEnd"/>
+      <w:r>
+        <w:rPr>
+          <w:rFonts w:ascii="Courier New" w:hAnsi="Courier New" w:cs="Courier New"/>
+          <w:sz w:val="16"/>
+          <w:szCs w:val="16"/>
+          <w:lang w:val="en-US"/>
+        </w:rPr>
+        <w:t>";</w:t>
+      </w:r>
+    </w:p>
+    <w:p>
+      <w:pPr>
+        <w:pStyle w:val="Geenafstand"/>
+        <w:tabs>
+          <w:tab w:val="left" w:pos="1134"/>
+        </w:tabs>
+        <w:ind w:left="708"/>
+        <w:rPr>
+          <w:rFonts w:ascii="Courier New" w:hAnsi="Courier New" w:cs="Courier New"/>
+          <w:sz w:val="16"/>
+          <w:szCs w:val="16"/>
+          <w:lang w:val="en-US"/>
+        </w:rPr>
+      </w:pPr>
+      <w:r>
+        <w:rPr>
+          <w:rFonts w:ascii="Courier New" w:hAnsi="Courier New" w:cs="Courier New"/>
+          <w:sz w:val="16"/>
+          <w:szCs w:val="16"/>
+          <w:lang w:val="en-US"/>
+        </w:rPr>
+        <w:t xml:space="preserve">import { </w:t>
+      </w:r>
+      <w:proofErr w:type="spellStart"/>
+      <w:r>
+        <w:rPr>
+          <w:rFonts w:ascii="Courier New" w:hAnsi="Courier New" w:cs="Courier New"/>
+          <w:sz w:val="16"/>
+          <w:szCs w:val="16"/>
+          <w:highlight w:val="lightGray"/>
+          <w:lang w:val="en-US"/>
+        </w:rPr>
+        <w:t>HttpClientTestingModule</w:t>
+      </w:r>
+      <w:proofErr w:type="spellEnd"/>
+      <w:r>
+        <w:rPr>
+          <w:rFonts w:ascii="Courier New" w:hAnsi="Courier New" w:cs="Courier New"/>
+          <w:sz w:val="16"/>
+          <w:szCs w:val="16"/>
+          <w:highlight w:val="lightGray"/>
+          <w:lang w:val="en-US"/>
+        </w:rPr>
+        <w:t xml:space="preserve">, </w:t>
+      </w:r>
+      <w:proofErr w:type="spellStart"/>
+      <w:r>
+        <w:rPr>
+          <w:rFonts w:ascii="Courier New" w:hAnsi="Courier New" w:cs="Courier New"/>
+          <w:sz w:val="16"/>
+          <w:szCs w:val="16"/>
+          <w:highlight w:val="lightGray"/>
+          <w:lang w:val="en-US"/>
+        </w:rPr>
+        <w:t>HttpTestingController</w:t>
+      </w:r>
+      <w:proofErr w:type="spellEnd"/>
+      <w:r>
+        <w:rPr>
+          <w:rFonts w:ascii="Courier New" w:hAnsi="Courier New" w:cs="Courier New"/>
+          <w:sz w:val="16"/>
+          <w:szCs w:val="16"/>
+          <w:lang w:val="en-US"/>
+        </w:rPr>
+        <w:t xml:space="preserve"> } </w:t>
+      </w:r>
+    </w:p>
+    <w:p>
+      <w:pPr>
+        <w:pStyle w:val="Geenafstand"/>
+        <w:tabs>
+          <w:tab w:val="left" w:pos="1134"/>
+        </w:tabs>
+        <w:ind w:left="708"/>
+        <w:rPr>
+          <w:rFonts w:ascii="Courier New" w:hAnsi="Courier New" w:cs="Courier New"/>
+          <w:sz w:val="16"/>
+          <w:szCs w:val="16"/>
+          <w:lang w:val="en-US"/>
+        </w:rPr>
+      </w:pPr>
+      <w:r>
+        <w:rPr>
+          <w:rFonts w:ascii="Courier New" w:hAnsi="Courier New" w:cs="Courier New"/>
+          <w:sz w:val="16"/>
+          <w:szCs w:val="16"/>
+          <w:lang w:val="en-US"/>
+        </w:rPr>
+        <w:tab/>
+      </w:r>
+      <w:r>
+        <w:rPr>
+          <w:rFonts w:ascii="Courier New" w:hAnsi="Courier New" w:cs="Courier New"/>
+          <w:sz w:val="16"/>
+          <w:szCs w:val="16"/>
+          <w:lang w:val="en-US"/>
+        </w:rPr>
+        <w:t>from "@angular/common/http/testing"</w:t>
+      </w:r>
+    </w:p>
+    <w:p>
+      <w:pPr>
+        <w:pStyle w:val="Geenafstand"/>
+        <w:tabs>
+          <w:tab w:val="left" w:pos="1134"/>
+        </w:tabs>
+        <w:ind w:left="708"/>
+        <w:rPr>
+          <w:rFonts w:ascii="Courier New" w:hAnsi="Courier New" w:cs="Courier New"/>
+          <w:sz w:val="16"/>
+          <w:szCs w:val="16"/>
+          <w:lang w:val="en-US"/>
+        </w:rPr>
+      </w:pPr>
+    </w:p>
+    <w:p>
+      <w:pPr>
+        <w:pStyle w:val="Geenafstand"/>
+        <w:tabs>
+          <w:tab w:val="left" w:pos="1134"/>
+        </w:tabs>
+        <w:ind w:left="708"/>
+        <w:rPr>
+          <w:rFonts w:ascii="Courier New" w:hAnsi="Courier New" w:cs="Courier New"/>
+          <w:sz w:val="16"/>
+          <w:szCs w:val="16"/>
+          <w:lang w:val="en-US"/>
+        </w:rPr>
+      </w:pPr>
+      <w:r>
+        <w:rPr>
+          <w:rFonts w:ascii="Courier New" w:hAnsi="Courier New" w:cs="Courier New"/>
+          <w:sz w:val="16"/>
+          <w:szCs w:val="16"/>
+          <w:lang w:val="en-US"/>
+        </w:rPr>
+        <w:t>describe('</w:t>
+      </w:r>
+      <w:proofErr w:type="spellStart"/>
+      <w:r>
+        <w:rPr>
+          <w:rFonts w:ascii="Courier New" w:hAnsi="Courier New" w:cs="Courier New"/>
+          <w:sz w:val="16"/>
+          <w:szCs w:val="16"/>
+          <w:lang w:val="en-US"/>
+        </w:rPr>
+        <w:t>HeroService</w:t>
+      </w:r>
+      <w:proofErr w:type="spellEnd"/>
+      <w:r>
+        <w:rPr>
+          <w:rFonts w:ascii="Courier New" w:hAnsi="Courier New" w:cs="Courier New"/>
+          <w:sz w:val="16"/>
+          <w:szCs w:val="16"/>
+          <w:lang w:val="en-US"/>
+        </w:rPr>
+        <w:t>', () =&gt; {</w:t>
+      </w:r>
+    </w:p>
+    <w:p>
+      <w:pPr>
+        <w:pStyle w:val="Geenafstand"/>
+        <w:tabs>
+          <w:tab w:val="left" w:pos="1134"/>
+        </w:tabs>
+        <w:ind w:left="708"/>
+        <w:rPr>
+          <w:rFonts w:ascii="Courier New" w:hAnsi="Courier New" w:cs="Courier New"/>
+          <w:sz w:val="16"/>
+          <w:szCs w:val="16"/>
+          <w:lang w:val="en-US"/>
+        </w:rPr>
+      </w:pPr>
+    </w:p>
+    <w:p>
+      <w:pPr>
+        <w:pStyle w:val="Geenafstand"/>
+        <w:tabs>
+          <w:tab w:val="left" w:pos="1134"/>
+        </w:tabs>
+        <w:ind w:left="708"/>
+        <w:rPr>
+          <w:rFonts w:ascii="Courier New" w:hAnsi="Courier New" w:cs="Courier New"/>
+          <w:sz w:val="16"/>
+          <w:szCs w:val="16"/>
+          <w:lang w:val="en-US"/>
+        </w:rPr>
+      </w:pPr>
+      <w:r>
+        <w:rPr>
+          <w:rFonts w:ascii="Courier New" w:hAnsi="Courier New" w:cs="Courier New"/>
+          <w:sz w:val="16"/>
+          <w:szCs w:val="16"/>
+          <w:lang w:val="en-US"/>
+        </w:rPr>
+        <w:t xml:space="preserve">    let </w:t>
+      </w:r>
+      <w:proofErr w:type="spellStart"/>
+      <w:r>
+        <w:rPr>
+          <w:rFonts w:ascii="Courier New" w:hAnsi="Courier New" w:cs="Courier New"/>
+          <w:sz w:val="16"/>
+          <w:szCs w:val="16"/>
+          <w:lang w:val="en-US"/>
+        </w:rPr>
+        <w:t>mockMessageService</w:t>
+      </w:r>
+      <w:proofErr w:type="spellEnd"/>
+      <w:r>
+        <w:rPr>
+          <w:rFonts w:ascii="Courier New" w:hAnsi="Courier New" w:cs="Courier New"/>
+          <w:sz w:val="16"/>
+          <w:szCs w:val="16"/>
+          <w:lang w:val="en-US"/>
+        </w:rPr>
+        <w:t>;</w:t>
+      </w:r>
+    </w:p>
+    <w:p>
+      <w:pPr>
+        <w:pStyle w:val="Geenafstand"/>
+        <w:tabs>
+          <w:tab w:val="left" w:pos="1134"/>
+        </w:tabs>
+        <w:ind w:left="708"/>
+        <w:rPr>
+          <w:rFonts w:ascii="Courier New" w:hAnsi="Courier New" w:cs="Courier New"/>
+          <w:sz w:val="16"/>
+          <w:szCs w:val="16"/>
+          <w:lang w:val="en-US"/>
+        </w:rPr>
+      </w:pPr>
+      <w:r>
+        <w:rPr>
+          <w:rFonts w:ascii="Courier New" w:hAnsi="Courier New" w:cs="Courier New"/>
+          <w:sz w:val="16"/>
+          <w:szCs w:val="16"/>
+          <w:lang w:val="en-US"/>
+        </w:rPr>
+        <w:t xml:space="preserve">    let </w:t>
+      </w:r>
+      <w:proofErr w:type="spellStart"/>
+      <w:r>
+        <w:rPr>
+          <w:rFonts w:ascii="Courier New" w:hAnsi="Courier New" w:cs="Courier New"/>
+          <w:sz w:val="16"/>
+          <w:szCs w:val="16"/>
+          <w:lang w:val="en-US"/>
+        </w:rPr>
+        <w:t>heroService</w:t>
+      </w:r>
+      <w:proofErr w:type="spellEnd"/>
+      <w:r>
+        <w:rPr>
+          <w:rFonts w:ascii="Courier New" w:hAnsi="Courier New" w:cs="Courier New"/>
+          <w:sz w:val="16"/>
+          <w:szCs w:val="16"/>
+          <w:lang w:val="en-US"/>
+        </w:rPr>
+        <w:t xml:space="preserve">: </w:t>
+      </w:r>
+      <w:proofErr w:type="spellStart"/>
+      <w:r>
+        <w:rPr>
+          <w:rFonts w:ascii="Courier New" w:hAnsi="Courier New" w:cs="Courier New"/>
+          <w:sz w:val="16"/>
+          <w:szCs w:val="16"/>
+          <w:lang w:val="en-US"/>
+        </w:rPr>
+        <w:t>HeroService</w:t>
+      </w:r>
+      <w:proofErr w:type="spellEnd"/>
+      <w:r>
+        <w:rPr>
+          <w:rFonts w:ascii="Courier New" w:hAnsi="Courier New" w:cs="Courier New"/>
+          <w:sz w:val="16"/>
+          <w:szCs w:val="16"/>
+          <w:lang w:val="en-US"/>
+        </w:rPr>
+        <w:t>;</w:t>
+      </w:r>
+    </w:p>
+    <w:p>
+      <w:pPr>
+        <w:pStyle w:val="Geenafstand"/>
+        <w:tabs>
+          <w:tab w:val="left" w:pos="1134"/>
+        </w:tabs>
+        <w:ind w:left="708"/>
+        <w:rPr>
+          <w:rFonts w:ascii="Courier New" w:hAnsi="Courier New" w:cs="Courier New"/>
+          <w:sz w:val="16"/>
+          <w:szCs w:val="16"/>
+          <w:lang w:val="en-US"/>
+        </w:rPr>
+      </w:pPr>
+      <w:r>
+        <w:rPr>
+          <w:rFonts w:ascii="Courier New" w:hAnsi="Courier New" w:cs="Courier New"/>
+          <w:sz w:val="16"/>
+          <w:szCs w:val="16"/>
+          <w:lang w:val="en-US"/>
+        </w:rPr>
+        <w:t xml:space="preserve">    let </w:t>
+      </w:r>
+      <w:proofErr w:type="spellStart"/>
+      <w:r>
+        <w:rPr>
+          <w:rFonts w:ascii="Courier New" w:hAnsi="Courier New" w:cs="Courier New"/>
+          <w:sz w:val="16"/>
+          <w:szCs w:val="16"/>
+          <w:highlight w:val="lightGray"/>
+          <w:lang w:val="en-US"/>
+        </w:rPr>
+        <w:t>httpTestingController</w:t>
+      </w:r>
+      <w:proofErr w:type="spellEnd"/>
+      <w:r>
+        <w:rPr>
+          <w:rFonts w:ascii="Courier New" w:hAnsi="Courier New" w:cs="Courier New"/>
+          <w:sz w:val="16"/>
+          <w:szCs w:val="16"/>
+          <w:highlight w:val="lightGray"/>
+          <w:lang w:val="en-US"/>
+        </w:rPr>
+        <w:t xml:space="preserve">: </w:t>
+      </w:r>
+      <w:proofErr w:type="spellStart"/>
+      <w:r>
+        <w:rPr>
+          <w:rFonts w:ascii="Courier New" w:hAnsi="Courier New" w:cs="Courier New"/>
+          <w:sz w:val="16"/>
+          <w:szCs w:val="16"/>
+          <w:highlight w:val="lightGray"/>
+          <w:lang w:val="en-US"/>
+        </w:rPr>
+        <w:t>HttpTestingController</w:t>
+      </w:r>
+      <w:proofErr w:type="spellEnd"/>
+      <w:r>
+        <w:rPr>
+          <w:rFonts w:ascii="Courier New" w:hAnsi="Courier New" w:cs="Courier New"/>
+          <w:sz w:val="16"/>
+          <w:szCs w:val="16"/>
+          <w:highlight w:val="lightGray"/>
+          <w:lang w:val="en-US"/>
+        </w:rPr>
+        <w:t>;</w:t>
+      </w:r>
+    </w:p>
+    <w:p>
+      <w:pPr>
+        <w:pStyle w:val="Geenafstand"/>
+        <w:tabs>
+          <w:tab w:val="left" w:pos="1134"/>
+        </w:tabs>
+        <w:ind w:left="708"/>
+        <w:rPr>
+          <w:rFonts w:ascii="Courier New" w:hAnsi="Courier New" w:cs="Courier New"/>
+          <w:sz w:val="16"/>
+          <w:szCs w:val="16"/>
+          <w:lang w:val="en-US"/>
+        </w:rPr>
+      </w:pPr>
+    </w:p>
+    <w:p>
+      <w:pPr>
+        <w:pStyle w:val="Geenafstand"/>
+        <w:tabs>
+          <w:tab w:val="left" w:pos="1134"/>
+        </w:tabs>
+        <w:ind w:left="708"/>
+        <w:rPr>
+          <w:rFonts w:ascii="Courier New" w:hAnsi="Courier New" w:cs="Courier New"/>
+          <w:sz w:val="16"/>
+          <w:szCs w:val="16"/>
+          <w:lang w:val="en-US"/>
+        </w:rPr>
+      </w:pPr>
+      <w:r>
+        <w:rPr>
+          <w:rFonts w:ascii="Courier New" w:hAnsi="Courier New" w:cs="Courier New"/>
+          <w:sz w:val="16"/>
+          <w:szCs w:val="16"/>
+          <w:lang w:val="en-US"/>
+        </w:rPr>
+        <w:t xml:space="preserve">    </w:t>
+      </w:r>
+      <w:proofErr w:type="spellStart"/>
+      <w:r>
+        <w:rPr>
+          <w:rFonts w:ascii="Courier New" w:hAnsi="Courier New" w:cs="Courier New"/>
+          <w:sz w:val="16"/>
+          <w:szCs w:val="16"/>
+          <w:lang w:val="en-US"/>
+        </w:rPr>
+        <w:t>beforeEach</w:t>
+      </w:r>
+      <w:proofErr w:type="spellEnd"/>
+      <w:r>
+        <w:rPr>
+          <w:rFonts w:ascii="Courier New" w:hAnsi="Courier New" w:cs="Courier New"/>
+          <w:sz w:val="16"/>
+          <w:szCs w:val="16"/>
+          <w:lang w:val="en-US"/>
+        </w:rPr>
+        <w:t>(() =&gt; {</w:t>
+      </w:r>
+    </w:p>
+    <w:p>
+      <w:pPr>
+        <w:pStyle w:val="Geenafstand"/>
+        <w:tabs>
+          <w:tab w:val="left" w:pos="1134"/>
+        </w:tabs>
+        <w:ind w:left="708"/>
+        <w:rPr>
+          <w:rFonts w:ascii="Courier New" w:hAnsi="Courier New" w:cs="Courier New"/>
+          <w:sz w:val="16"/>
+          <w:szCs w:val="16"/>
+          <w:lang w:val="en-US"/>
+        </w:rPr>
+      </w:pPr>
+      <w:r>
+        <w:rPr>
+          <w:rFonts w:ascii="Courier New" w:hAnsi="Courier New" w:cs="Courier New"/>
+          <w:sz w:val="16"/>
+          <w:szCs w:val="16"/>
+          <w:lang w:val="en-US"/>
+        </w:rPr>
+        <w:t xml:space="preserve">        </w:t>
+      </w:r>
+      <w:proofErr w:type="spellStart"/>
+      <w:r>
+        <w:rPr>
+          <w:rFonts w:ascii="Courier New" w:hAnsi="Courier New" w:cs="Courier New"/>
+          <w:sz w:val="16"/>
+          <w:szCs w:val="16"/>
+          <w:lang w:val="en-US"/>
+        </w:rPr>
+        <w:t>mockMessageService</w:t>
+      </w:r>
+      <w:proofErr w:type="spellEnd"/>
+      <w:r>
+        <w:rPr>
+          <w:rFonts w:ascii="Courier New" w:hAnsi="Courier New" w:cs="Courier New"/>
+          <w:sz w:val="16"/>
+          <w:szCs w:val="16"/>
+          <w:lang w:val="en-US"/>
+        </w:rPr>
+        <w:t xml:space="preserve"> = </w:t>
+      </w:r>
+      <w:proofErr w:type="spellStart"/>
+      <w:r>
+        <w:rPr>
+          <w:rFonts w:ascii="Courier New" w:hAnsi="Courier New" w:cs="Courier New"/>
+          <w:sz w:val="16"/>
+          <w:szCs w:val="16"/>
+          <w:lang w:val="en-US"/>
+        </w:rPr>
+        <w:t>jasmine.createSpyObj</w:t>
+      </w:r>
+      <w:proofErr w:type="spellEnd"/>
+      <w:r>
+        <w:rPr>
+          <w:rFonts w:ascii="Courier New" w:hAnsi="Courier New" w:cs="Courier New"/>
+          <w:sz w:val="16"/>
+          <w:szCs w:val="16"/>
+          <w:lang w:val="en-US"/>
+        </w:rPr>
+        <w:t>(['add']);</w:t>
+      </w:r>
+    </w:p>
+    <w:p>
+      <w:pPr>
+        <w:pStyle w:val="Geenafstand"/>
+        <w:tabs>
+          <w:tab w:val="left" w:pos="1134"/>
+        </w:tabs>
+        <w:ind w:left="708"/>
+        <w:rPr>
+          <w:rFonts w:ascii="Courier New" w:hAnsi="Courier New" w:cs="Courier New"/>
+          <w:sz w:val="16"/>
+          <w:szCs w:val="16"/>
+          <w:lang w:val="en-US"/>
+        </w:rPr>
+      </w:pPr>
+    </w:p>
+    <w:p>
+      <w:pPr>
+        <w:pStyle w:val="Geenafstand"/>
+        <w:tabs>
+          <w:tab w:val="left" w:pos="1134"/>
+        </w:tabs>
+        <w:ind w:left="708"/>
+        <w:rPr>
+          <w:rFonts w:ascii="Courier New" w:hAnsi="Courier New" w:cs="Courier New"/>
+          <w:sz w:val="16"/>
+          <w:szCs w:val="16"/>
+          <w:lang w:val="en-US"/>
+        </w:rPr>
+      </w:pPr>
+      <w:r>
+        <w:rPr>
+          <w:rFonts w:ascii="Courier New" w:hAnsi="Courier New" w:cs="Courier New"/>
+          <w:sz w:val="16"/>
+          <w:szCs w:val="16"/>
+          <w:lang w:val="en-US"/>
+        </w:rPr>
+        <w:t xml:space="preserve">        </w:t>
+      </w:r>
+      <w:proofErr w:type="spellStart"/>
+      <w:r>
+        <w:rPr>
+          <w:rFonts w:ascii="Courier New" w:hAnsi="Courier New" w:cs="Courier New"/>
+          <w:sz w:val="16"/>
+          <w:szCs w:val="16"/>
+          <w:lang w:val="en-US"/>
+        </w:rPr>
+        <w:t>TestBed.configureTestingModule</w:t>
+      </w:r>
+      <w:proofErr w:type="spellEnd"/>
+      <w:r>
+        <w:rPr>
+          <w:rFonts w:ascii="Courier New" w:hAnsi="Courier New" w:cs="Courier New"/>
+          <w:sz w:val="16"/>
+          <w:szCs w:val="16"/>
+          <w:lang w:val="en-US"/>
+        </w:rPr>
+        <w:t>({</w:t>
+      </w:r>
+    </w:p>
+    <w:p>
+      <w:pPr>
+        <w:pStyle w:val="Geenafstand"/>
+        <w:tabs>
+          <w:tab w:val="left" w:pos="1134"/>
+        </w:tabs>
+        <w:ind w:left="708"/>
+        <w:rPr>
+          <w:rFonts w:ascii="Courier New" w:hAnsi="Courier New" w:cs="Courier New"/>
+          <w:sz w:val="16"/>
+          <w:szCs w:val="16"/>
+          <w:lang w:val="en-US"/>
+        </w:rPr>
+      </w:pPr>
+      <w:r>
+        <w:rPr>
+          <w:rFonts w:ascii="Courier New" w:hAnsi="Courier New" w:cs="Courier New"/>
+          <w:sz w:val="16"/>
+          <w:szCs w:val="16"/>
+          <w:lang w:val="en-US"/>
+        </w:rPr>
+        <w:t xml:space="preserve">            </w:t>
+      </w:r>
+      <w:r>
+        <w:rPr>
+          <w:rFonts w:ascii="Courier New" w:hAnsi="Courier New" w:cs="Courier New"/>
+          <w:sz w:val="16"/>
+          <w:szCs w:val="16"/>
+          <w:highlight w:val="lightGray"/>
+          <w:lang w:val="en-US"/>
+        </w:rPr>
+        <w:t>imports</w:t>
+      </w:r>
+      <w:r>
+        <w:rPr>
+          <w:rFonts w:ascii="Courier New" w:hAnsi="Courier New" w:cs="Courier New"/>
+          <w:sz w:val="16"/>
+          <w:szCs w:val="16"/>
+          <w:lang w:val="en-US"/>
+        </w:rPr>
+        <w:t>: [</w:t>
+      </w:r>
+    </w:p>
+    <w:p>
+      <w:pPr>
+        <w:pStyle w:val="Geenafstand"/>
+        <w:tabs>
+          <w:tab w:val="left" w:pos="1134"/>
+        </w:tabs>
+        <w:ind w:left="708"/>
+        <w:rPr>
+          <w:rFonts w:ascii="Courier New" w:hAnsi="Courier New" w:cs="Courier New"/>
+          <w:b/>
+          <w:bCs/>
+          <w:sz w:val="16"/>
+          <w:szCs w:val="16"/>
+          <w:lang w:val="en-US"/>
+        </w:rPr>
+      </w:pPr>
+      <w:r>
+        <w:rPr>
+          <w:rFonts w:ascii="Courier New" w:hAnsi="Courier New" w:cs="Courier New"/>
+          <w:sz w:val="16"/>
+          <w:szCs w:val="16"/>
+          <w:lang w:val="en-US"/>
+        </w:rPr>
+        <w:t xml:space="preserve">                </w:t>
+      </w:r>
+      <w:proofErr w:type="spellStart"/>
+      <w:r>
+        <w:rPr>
+          <w:rFonts w:ascii="Courier New" w:hAnsi="Courier New" w:cs="Courier New"/>
+          <w:b/>
+          <w:bCs/>
+          <w:sz w:val="16"/>
+          <w:szCs w:val="16"/>
+          <w:highlight w:val="lightGray"/>
+          <w:lang w:val="en-US"/>
+        </w:rPr>
+        <w:t>HttpClientTestingModule</w:t>
+      </w:r>
+      <w:proofErr w:type="spellEnd"/>
+    </w:p>
+    <w:p>
+      <w:pPr>
+        <w:pStyle w:val="Geenafstand"/>
+        <w:tabs>
+          <w:tab w:val="left" w:pos="1134"/>
+        </w:tabs>
+        <w:ind w:left="708"/>
+        <w:rPr>
+          <w:rFonts w:ascii="Courier New" w:hAnsi="Courier New" w:cs="Courier New"/>
+          <w:sz w:val="16"/>
+          <w:szCs w:val="16"/>
+          <w:lang w:val="en-US"/>
+        </w:rPr>
+      </w:pPr>
+      <w:r>
+        <w:rPr>
+          <w:rFonts w:ascii="Courier New" w:hAnsi="Courier New" w:cs="Courier New"/>
+          <w:sz w:val="16"/>
+          <w:szCs w:val="16"/>
+          <w:lang w:val="en-US"/>
+        </w:rPr>
+        <w:t xml:space="preserve">            ],</w:t>
+      </w:r>
+    </w:p>
+    <w:p>
+      <w:pPr>
+        <w:pStyle w:val="Geenafstand"/>
+        <w:tabs>
+          <w:tab w:val="left" w:pos="1134"/>
+        </w:tabs>
+        <w:ind w:left="708"/>
+        <w:rPr>
+          <w:rFonts w:ascii="Courier New" w:hAnsi="Courier New" w:cs="Courier New"/>
+          <w:sz w:val="16"/>
+          <w:szCs w:val="16"/>
+          <w:lang w:val="en-US"/>
+        </w:rPr>
+      </w:pPr>
+      <w:r>
+        <w:rPr>
+          <w:rFonts w:ascii="Courier New" w:hAnsi="Courier New" w:cs="Courier New"/>
+          <w:sz w:val="16"/>
+          <w:szCs w:val="16"/>
+          <w:lang w:val="en-US"/>
+        </w:rPr>
+        <w:t xml:space="preserve">            providers: [</w:t>
+      </w:r>
+    </w:p>
+    <w:p>
+      <w:pPr>
+        <w:pStyle w:val="Geenafstand"/>
+        <w:tabs>
+          <w:tab w:val="left" w:pos="1134"/>
+        </w:tabs>
+        <w:ind w:left="708"/>
+        <w:rPr>
+          <w:rFonts w:ascii="Courier New" w:hAnsi="Courier New" w:cs="Courier New"/>
+          <w:sz w:val="16"/>
+          <w:szCs w:val="16"/>
+          <w:lang w:val="en-US"/>
+        </w:rPr>
+      </w:pPr>
+      <w:r>
+        <w:rPr>
+          <w:rFonts w:ascii="Courier New" w:hAnsi="Courier New" w:cs="Courier New"/>
+          <w:sz w:val="16"/>
+          <w:szCs w:val="16"/>
+          <w:lang w:val="en-US"/>
+        </w:rPr>
+        <w:t xml:space="preserve">                </w:t>
+      </w:r>
+      <w:proofErr w:type="spellStart"/>
+      <w:r>
+        <w:rPr>
+          <w:rFonts w:ascii="Courier New" w:hAnsi="Courier New" w:cs="Courier New"/>
+          <w:sz w:val="16"/>
+          <w:szCs w:val="16"/>
+          <w:lang w:val="en-US"/>
+        </w:rPr>
+        <w:t>HeroService</w:t>
+      </w:r>
+      <w:proofErr w:type="spellEnd"/>
+      <w:r>
+        <w:rPr>
+          <w:rFonts w:ascii="Courier New" w:hAnsi="Courier New" w:cs="Courier New"/>
+          <w:sz w:val="16"/>
+          <w:szCs w:val="16"/>
+          <w:lang w:val="en-US"/>
+        </w:rPr>
+        <w:t>,</w:t>
+      </w:r>
+    </w:p>
+    <w:p>
+      <w:pPr>
+        <w:pStyle w:val="Geenafstand"/>
+        <w:tabs>
+          <w:tab w:val="left" w:pos="1134"/>
+        </w:tabs>
+        <w:ind w:left="708"/>
+        <w:rPr>
+          <w:rFonts w:ascii="Courier New" w:hAnsi="Courier New" w:cs="Courier New"/>
+          <w:sz w:val="16"/>
+          <w:szCs w:val="16"/>
+          <w:lang w:val="en-US"/>
+        </w:rPr>
+      </w:pPr>
+      <w:r>
+        <w:rPr>
+          <w:rFonts w:ascii="Courier New" w:hAnsi="Courier New" w:cs="Courier New"/>
+          <w:sz w:val="16"/>
+          <w:szCs w:val="16"/>
+          <w:lang w:val="en-US"/>
+        </w:rPr>
+        <w:t xml:space="preserve">                { provide: </w:t>
+      </w:r>
+      <w:proofErr w:type="spellStart"/>
+      <w:r>
+        <w:rPr>
+          <w:rFonts w:ascii="Courier New" w:hAnsi="Courier New" w:cs="Courier New"/>
+          <w:sz w:val="16"/>
+          <w:szCs w:val="16"/>
+          <w:lang w:val="en-US"/>
+        </w:rPr>
+        <w:t>MessageService</w:t>
+      </w:r>
+      <w:proofErr w:type="spellEnd"/>
+      <w:r>
+        <w:rPr>
+          <w:rFonts w:ascii="Courier New" w:hAnsi="Courier New" w:cs="Courier New"/>
+          <w:sz w:val="16"/>
+          <w:szCs w:val="16"/>
+          <w:lang w:val="en-US"/>
+        </w:rPr>
+        <w:t xml:space="preserve">, </w:t>
+      </w:r>
+      <w:proofErr w:type="spellStart"/>
+      <w:r>
+        <w:rPr>
+          <w:rFonts w:ascii="Courier New" w:hAnsi="Courier New" w:cs="Courier New"/>
+          <w:sz w:val="16"/>
+          <w:szCs w:val="16"/>
+          <w:lang w:val="en-US"/>
+        </w:rPr>
+        <w:t>useValue</w:t>
+      </w:r>
+      <w:proofErr w:type="spellEnd"/>
+      <w:r>
+        <w:rPr>
+          <w:rFonts w:ascii="Courier New" w:hAnsi="Courier New" w:cs="Courier New"/>
+          <w:sz w:val="16"/>
+          <w:szCs w:val="16"/>
+          <w:lang w:val="en-US"/>
+        </w:rPr>
+        <w:t xml:space="preserve">: </w:t>
+      </w:r>
+      <w:proofErr w:type="spellStart"/>
+      <w:r>
+        <w:rPr>
+          <w:rFonts w:ascii="Courier New" w:hAnsi="Courier New" w:cs="Courier New"/>
+          <w:sz w:val="16"/>
+          <w:szCs w:val="16"/>
+          <w:lang w:val="en-US"/>
+        </w:rPr>
+        <w:t>mockMessageService</w:t>
+      </w:r>
+      <w:proofErr w:type="spellEnd"/>
+      <w:r>
+        <w:rPr>
+          <w:rFonts w:ascii="Courier New" w:hAnsi="Courier New" w:cs="Courier New"/>
+          <w:sz w:val="16"/>
+          <w:szCs w:val="16"/>
+          <w:lang w:val="en-US"/>
+        </w:rPr>
+        <w:t xml:space="preserve"> }</w:t>
+      </w:r>
+    </w:p>
+    <w:p>
+      <w:pPr>
+        <w:pStyle w:val="Geenafstand"/>
+        <w:tabs>
+          <w:tab w:val="left" w:pos="1134"/>
+        </w:tabs>
+        <w:ind w:left="708"/>
+        <w:rPr>
+          <w:rFonts w:ascii="Courier New" w:hAnsi="Courier New" w:cs="Courier New"/>
+          <w:sz w:val="16"/>
+          <w:szCs w:val="16"/>
+          <w:lang w:val="en-US"/>
+        </w:rPr>
+      </w:pPr>
+      <w:r>
+        <w:rPr>
+          <w:rFonts w:ascii="Courier New" w:hAnsi="Courier New" w:cs="Courier New"/>
+          <w:sz w:val="16"/>
+          <w:szCs w:val="16"/>
+          <w:lang w:val="en-US"/>
+        </w:rPr>
+        <w:t xml:space="preserve">            ]</w:t>
+      </w:r>
+    </w:p>
+    <w:p>
+      <w:pPr>
+        <w:pStyle w:val="Geenafstand"/>
+        <w:tabs>
+          <w:tab w:val="left" w:pos="1134"/>
+        </w:tabs>
+        <w:ind w:left="708"/>
+        <w:rPr>
+          <w:rFonts w:ascii="Courier New" w:hAnsi="Courier New" w:cs="Courier New"/>
+          <w:sz w:val="16"/>
+          <w:szCs w:val="16"/>
+          <w:lang w:val="en-US"/>
+        </w:rPr>
+      </w:pPr>
+      <w:r>
+        <w:rPr>
+          <w:rFonts w:ascii="Courier New" w:hAnsi="Courier New" w:cs="Courier New"/>
+          <w:sz w:val="16"/>
+          <w:szCs w:val="16"/>
+          <w:lang w:val="en-US"/>
+        </w:rPr>
+        <w:t xml:space="preserve">        })</w:t>
+      </w:r>
+    </w:p>
+    <w:p>
+      <w:pPr>
+        <w:pStyle w:val="Geenafstand"/>
+        <w:tabs>
+          <w:tab w:val="left" w:pos="1134"/>
+        </w:tabs>
+        <w:ind w:left="708"/>
+        <w:rPr>
+          <w:rFonts w:ascii="Courier New" w:hAnsi="Courier New" w:cs="Courier New"/>
+          <w:sz w:val="16"/>
+          <w:szCs w:val="16"/>
+          <w:lang w:val="en-US"/>
+        </w:rPr>
+      </w:pPr>
+    </w:p>
+    <w:p>
+      <w:pPr>
+        <w:pStyle w:val="Geenafstand"/>
+        <w:tabs>
+          <w:tab w:val="left" w:pos="1134"/>
+        </w:tabs>
+        <w:ind w:left="708"/>
+        <w:rPr>
+          <w:rFonts w:ascii="Courier New" w:hAnsi="Courier New" w:cs="Courier New"/>
+          <w:sz w:val="16"/>
+          <w:szCs w:val="16"/>
+          <w:lang w:val="en-US"/>
+        </w:rPr>
+      </w:pPr>
+      <w:r>
+        <w:rPr>
+          <w:rFonts w:ascii="Courier New" w:hAnsi="Courier New" w:cs="Courier New"/>
+          <w:sz w:val="16"/>
+          <w:szCs w:val="16"/>
+          <w:lang w:val="en-US"/>
+        </w:rPr>
+        <w:t xml:space="preserve">        </w:t>
+      </w:r>
+      <w:proofErr w:type="spellStart"/>
+      <w:r>
+        <w:rPr>
+          <w:rFonts w:ascii="Courier New" w:hAnsi="Courier New" w:cs="Courier New"/>
+          <w:sz w:val="16"/>
+          <w:szCs w:val="16"/>
+          <w:lang w:val="en-US"/>
+        </w:rPr>
+        <w:t>heroService</w:t>
+      </w:r>
+      <w:proofErr w:type="spellEnd"/>
+      <w:r>
+        <w:rPr>
+          <w:rFonts w:ascii="Courier New" w:hAnsi="Courier New" w:cs="Courier New"/>
+          <w:sz w:val="16"/>
+          <w:szCs w:val="16"/>
+          <w:lang w:val="en-US"/>
+        </w:rPr>
+        <w:t xml:space="preserve"> = </w:t>
+      </w:r>
+      <w:proofErr w:type="spellStart"/>
+      <w:r>
+        <w:rPr>
+          <w:rFonts w:ascii="Courier New" w:hAnsi="Courier New" w:cs="Courier New"/>
+          <w:sz w:val="16"/>
+          <w:szCs w:val="16"/>
+          <w:lang w:val="en-US"/>
+        </w:rPr>
+        <w:t>TestBed.get</w:t>
+      </w:r>
+      <w:proofErr w:type="spellEnd"/>
+      <w:r>
+        <w:rPr>
+          <w:rFonts w:ascii="Courier New" w:hAnsi="Courier New" w:cs="Courier New"/>
+          <w:sz w:val="16"/>
+          <w:szCs w:val="16"/>
+          <w:lang w:val="en-US"/>
+        </w:rPr>
+        <w:t>(</w:t>
+      </w:r>
+      <w:proofErr w:type="spellStart"/>
+      <w:r>
+        <w:rPr>
+          <w:rFonts w:ascii="Courier New" w:hAnsi="Courier New" w:cs="Courier New"/>
+          <w:sz w:val="16"/>
+          <w:szCs w:val="16"/>
+          <w:lang w:val="en-US"/>
+        </w:rPr>
+        <w:t>HeroService</w:t>
+      </w:r>
+      <w:proofErr w:type="spellEnd"/>
+      <w:r>
+        <w:rPr>
+          <w:rFonts w:ascii="Courier New" w:hAnsi="Courier New" w:cs="Courier New"/>
+          <w:sz w:val="16"/>
+          <w:szCs w:val="16"/>
+          <w:lang w:val="en-US"/>
+        </w:rPr>
+        <w:t>);</w:t>
+      </w:r>
+    </w:p>
+    <w:p>
+      <w:pPr>
+        <w:pStyle w:val="Geenafstand"/>
+        <w:tabs>
+          <w:tab w:val="left" w:pos="1134"/>
+        </w:tabs>
+        <w:ind w:left="708"/>
+        <w:rPr>
+          <w:rFonts w:ascii="Courier New" w:hAnsi="Courier New" w:cs="Courier New"/>
+          <w:sz w:val="16"/>
+          <w:szCs w:val="16"/>
+          <w:lang w:val="en-US"/>
+        </w:rPr>
+      </w:pPr>
+      <w:r>
+        <w:rPr>
+          <w:rFonts w:ascii="Courier New" w:hAnsi="Courier New" w:cs="Courier New"/>
+          <w:sz w:val="16"/>
+          <w:szCs w:val="16"/>
+          <w:lang w:val="en-US"/>
+        </w:rPr>
+        <w:t xml:space="preserve">        </w:t>
+      </w:r>
+      <w:proofErr w:type="spellStart"/>
+      <w:r>
+        <w:rPr>
+          <w:rFonts w:ascii="Courier New" w:hAnsi="Courier New" w:cs="Courier New"/>
+          <w:sz w:val="16"/>
+          <w:szCs w:val="16"/>
+          <w:highlight w:val="lightGray"/>
+          <w:lang w:val="en-US"/>
+        </w:rPr>
+        <w:t>httpTestingController</w:t>
+      </w:r>
+      <w:proofErr w:type="spellEnd"/>
+      <w:r>
+        <w:rPr>
+          <w:rFonts w:ascii="Courier New" w:hAnsi="Courier New" w:cs="Courier New"/>
+          <w:sz w:val="16"/>
+          <w:szCs w:val="16"/>
+          <w:highlight w:val="lightGray"/>
+          <w:lang w:val="en-US"/>
+        </w:rPr>
+        <w:t xml:space="preserve"> = </w:t>
+      </w:r>
+      <w:proofErr w:type="spellStart"/>
+      <w:r>
+        <w:rPr>
+          <w:rFonts w:ascii="Courier New" w:hAnsi="Courier New" w:cs="Courier New"/>
+          <w:sz w:val="16"/>
+          <w:szCs w:val="16"/>
+          <w:highlight w:val="lightGray"/>
+          <w:lang w:val="en-US"/>
+        </w:rPr>
+        <w:t>TestBed.get</w:t>
+      </w:r>
+      <w:proofErr w:type="spellEnd"/>
+      <w:r>
+        <w:rPr>
+          <w:rFonts w:ascii="Courier New" w:hAnsi="Courier New" w:cs="Courier New"/>
+          <w:sz w:val="16"/>
+          <w:szCs w:val="16"/>
+          <w:highlight w:val="lightGray"/>
+          <w:lang w:val="en-US"/>
+        </w:rPr>
+        <w:t>(</w:t>
+      </w:r>
+      <w:proofErr w:type="spellStart"/>
+      <w:r>
+        <w:rPr>
+          <w:rFonts w:ascii="Courier New" w:hAnsi="Courier New" w:cs="Courier New"/>
+          <w:sz w:val="16"/>
+          <w:szCs w:val="16"/>
+          <w:highlight w:val="lightGray"/>
+          <w:lang w:val="en-US"/>
+        </w:rPr>
+        <w:t>HttpTestingController</w:t>
+      </w:r>
+      <w:proofErr w:type="spellEnd"/>
+      <w:r>
+        <w:rPr>
+          <w:rFonts w:ascii="Courier New" w:hAnsi="Courier New" w:cs="Courier New"/>
+          <w:sz w:val="16"/>
+          <w:szCs w:val="16"/>
+          <w:highlight w:val="lightGray"/>
+          <w:lang w:val="en-US"/>
+        </w:rPr>
+        <w:t>);</w:t>
+      </w:r>
+    </w:p>
+    <w:p>
+      <w:pPr>
+        <w:pStyle w:val="Geenafstand"/>
+        <w:tabs>
+          <w:tab w:val="left" w:pos="1134"/>
+        </w:tabs>
+        <w:ind w:left="708"/>
+        <w:rPr>
+          <w:rFonts w:ascii="Courier New" w:hAnsi="Courier New" w:cs="Courier New"/>
+          <w:sz w:val="16"/>
+          <w:szCs w:val="16"/>
+          <w:lang w:val="en-US"/>
+        </w:rPr>
+      </w:pPr>
+      <w:r>
+        <w:rPr>
+          <w:rFonts w:ascii="Courier New" w:hAnsi="Courier New" w:cs="Courier New"/>
+          <w:sz w:val="16"/>
+          <w:szCs w:val="16"/>
+          <w:lang w:val="en-US"/>
+        </w:rPr>
+        <w:t xml:space="preserve">    })</w:t>
+      </w:r>
+    </w:p>
+    <w:p>
+      <w:pPr>
+        <w:pStyle w:val="Geenafstand"/>
+        <w:tabs>
+          <w:tab w:val="left" w:pos="1134"/>
+        </w:tabs>
+        <w:ind w:left="708"/>
+        <w:rPr>
+          <w:rFonts w:ascii="Courier New" w:hAnsi="Courier New" w:cs="Courier New"/>
+          <w:sz w:val="16"/>
+          <w:szCs w:val="16"/>
+          <w:lang w:val="en-US"/>
+        </w:rPr>
+      </w:pPr>
+    </w:p>
+    <w:p>
+      <w:pPr>
+        <w:pStyle w:val="Geenafstand"/>
+        <w:tabs>
+          <w:tab w:val="left" w:pos="1134"/>
+        </w:tabs>
+        <w:ind w:left="708"/>
+        <w:rPr>
+          <w:rFonts w:ascii="Courier New" w:hAnsi="Courier New" w:cs="Courier New"/>
+          <w:sz w:val="16"/>
+          <w:szCs w:val="16"/>
+          <w:lang w:val="en-US"/>
+        </w:rPr>
+      </w:pPr>
+      <w:r>
+        <w:rPr>
+          <w:rFonts w:ascii="Courier New" w:hAnsi="Courier New" w:cs="Courier New"/>
+          <w:sz w:val="16"/>
+          <w:szCs w:val="16"/>
+          <w:lang w:val="en-US"/>
+        </w:rPr>
+        <w:t xml:space="preserve">    it('should </w:t>
+      </w:r>
+      <w:proofErr w:type="spellStart"/>
+      <w:r>
+        <w:rPr>
+          <w:rFonts w:ascii="Courier New" w:hAnsi="Courier New" w:cs="Courier New"/>
+          <w:sz w:val="16"/>
+          <w:szCs w:val="16"/>
+          <w:lang w:val="en-US"/>
+        </w:rPr>
+        <w:t>getHero</w:t>
+      </w:r>
+      <w:proofErr w:type="spellEnd"/>
+      <w:r>
+        <w:rPr>
+          <w:rFonts w:ascii="Courier New" w:hAnsi="Courier New" w:cs="Courier New"/>
+          <w:sz w:val="16"/>
+          <w:szCs w:val="16"/>
+          <w:lang w:val="en-US"/>
+        </w:rPr>
+        <w:t xml:space="preserve"> with correct url:', () =&gt; {</w:t>
+      </w:r>
+    </w:p>
+    <w:p>
+      <w:pPr>
+        <w:pStyle w:val="Geenafstand"/>
+        <w:tabs>
+          <w:tab w:val="left" w:pos="1134"/>
+        </w:tabs>
+        <w:rPr>
+          <w:rFonts w:ascii="Courier New" w:hAnsi="Courier New" w:cs="Courier New"/>
+          <w:sz w:val="16"/>
+          <w:szCs w:val="16"/>
+          <w:lang w:val="en-US"/>
+        </w:rPr>
+      </w:pPr>
+    </w:p>
+    <w:p>
+      <w:pPr>
+        <w:pStyle w:val="Geenafstand"/>
+        <w:tabs>
+          <w:tab w:val="left" w:pos="1134"/>
+        </w:tabs>
+        <w:ind w:left="708"/>
+        <w:rPr>
+          <w:rFonts w:ascii="Courier New" w:hAnsi="Courier New" w:cs="Courier New"/>
+          <w:sz w:val="16"/>
+          <w:szCs w:val="16"/>
+          <w:lang w:val="en-US"/>
+        </w:rPr>
+      </w:pPr>
+      <w:r>
+        <w:rPr>
+          <w:rFonts w:ascii="Courier New" w:hAnsi="Courier New" w:cs="Courier New"/>
+          <w:sz w:val="16"/>
+          <w:szCs w:val="16"/>
+          <w:lang w:val="en-US"/>
+        </w:rPr>
+        <w:t xml:space="preserve">        </w:t>
+      </w:r>
+      <w:proofErr w:type="spellStart"/>
+      <w:r>
+        <w:rPr>
+          <w:rFonts w:ascii="Courier New" w:hAnsi="Courier New" w:cs="Courier New"/>
+          <w:sz w:val="16"/>
+          <w:szCs w:val="16"/>
+          <w:lang w:val="en-US"/>
+        </w:rPr>
+        <w:t>heroService.getHero</w:t>
+      </w:r>
+      <w:proofErr w:type="spellEnd"/>
+      <w:r>
+        <w:rPr>
+          <w:rFonts w:ascii="Courier New" w:hAnsi="Courier New" w:cs="Courier New"/>
+          <w:sz w:val="16"/>
+          <w:szCs w:val="16"/>
+          <w:lang w:val="en-US"/>
+        </w:rPr>
+        <w:t>(4).</w:t>
+      </w:r>
+      <w:r>
+        <w:rPr>
+          <w:rFonts w:ascii="Courier New" w:hAnsi="Courier New" w:cs="Courier New"/>
+          <w:sz w:val="16"/>
+          <w:szCs w:val="16"/>
+          <w:highlight w:val="lightGray"/>
+          <w:lang w:val="en-US"/>
+        </w:rPr>
+        <w:t>subscribe</w:t>
+      </w:r>
+      <w:r>
+        <w:rPr>
+          <w:rFonts w:ascii="Courier New" w:hAnsi="Courier New" w:cs="Courier New"/>
+          <w:sz w:val="16"/>
+          <w:szCs w:val="16"/>
+          <w:lang w:val="en-US"/>
+        </w:rPr>
+        <w:t>();</w:t>
+      </w:r>
+    </w:p>
+    <w:p>
+      <w:pPr>
+        <w:pStyle w:val="Geenafstand"/>
+        <w:tabs>
+          <w:tab w:val="left" w:pos="1134"/>
+        </w:tabs>
+        <w:ind w:left="708"/>
+        <w:rPr>
+          <w:rFonts w:ascii="Courier New" w:hAnsi="Courier New" w:cs="Courier New"/>
+          <w:sz w:val="16"/>
+          <w:szCs w:val="16"/>
+          <w:lang w:val="en-US"/>
+        </w:rPr>
+      </w:pPr>
+      <w:r>
+        <w:rPr>
+          <w:rFonts w:ascii="Courier New" w:hAnsi="Courier New" w:cs="Courier New"/>
+          <w:sz w:val="16"/>
+          <w:szCs w:val="16"/>
+          <w:lang w:val="en-US"/>
+        </w:rPr>
+        <w:t xml:space="preserve">        // </w:t>
+      </w:r>
+      <w:proofErr w:type="spellStart"/>
+      <w:r>
+        <w:rPr>
+          <w:rFonts w:ascii="Courier New" w:hAnsi="Courier New" w:cs="Courier New"/>
+          <w:sz w:val="16"/>
+          <w:szCs w:val="16"/>
+          <w:lang w:val="en-US"/>
+        </w:rPr>
+        <w:t>heroService.getHero</w:t>
+      </w:r>
+      <w:proofErr w:type="spellEnd"/>
+      <w:r>
+        <w:rPr>
+          <w:rFonts w:ascii="Courier New" w:hAnsi="Courier New" w:cs="Courier New"/>
+          <w:sz w:val="16"/>
+          <w:szCs w:val="16"/>
+          <w:lang w:val="en-US"/>
+        </w:rPr>
+        <w:t>(5).subscribe();</w:t>
+      </w:r>
+    </w:p>
+    <w:p>
+      <w:pPr>
+        <w:pStyle w:val="Geenafstand"/>
+        <w:tabs>
+          <w:tab w:val="left" w:pos="1134"/>
+        </w:tabs>
+        <w:ind w:left="708"/>
+        <w:rPr>
+          <w:rFonts w:ascii="Courier New" w:hAnsi="Courier New" w:cs="Courier New"/>
+          <w:sz w:val="16"/>
+          <w:szCs w:val="16"/>
+          <w:lang w:val="en-US"/>
+        </w:rPr>
+      </w:pPr>
+    </w:p>
+    <w:p>
+      <w:pPr>
+        <w:pStyle w:val="Geenafstand"/>
+        <w:tabs>
+          <w:tab w:val="left" w:pos="1134"/>
+        </w:tabs>
+        <w:ind w:left="708"/>
+        <w:rPr>
+          <w:rFonts w:ascii="Courier New" w:hAnsi="Courier New" w:cs="Courier New"/>
+          <w:sz w:val="16"/>
+          <w:szCs w:val="16"/>
+          <w:lang w:val="en-US"/>
+        </w:rPr>
+      </w:pPr>
+      <w:r>
+        <w:rPr>
+          <w:rFonts w:ascii="Courier New" w:hAnsi="Courier New" w:cs="Courier New"/>
+          <w:sz w:val="16"/>
+          <w:szCs w:val="16"/>
+          <w:lang w:val="en-US"/>
+        </w:rPr>
+        <w:t xml:space="preserve">        //expect exactly one call is done to the given </w:t>
+      </w:r>
+      <w:proofErr w:type="spellStart"/>
+      <w:r>
+        <w:rPr>
+          <w:rFonts w:ascii="Courier New" w:hAnsi="Courier New" w:cs="Courier New"/>
+          <w:sz w:val="16"/>
+          <w:szCs w:val="16"/>
+          <w:lang w:val="en-US"/>
+        </w:rPr>
+        <w:t>url</w:t>
+      </w:r>
+      <w:proofErr w:type="spellEnd"/>
+    </w:p>
+    <w:p>
+      <w:pPr>
+        <w:pStyle w:val="Geenafstand"/>
+        <w:tabs>
+          <w:tab w:val="left" w:pos="1134"/>
+        </w:tabs>
+        <w:ind w:left="708"/>
+        <w:rPr>
+          <w:rFonts w:ascii="Courier New" w:hAnsi="Courier New" w:cs="Courier New"/>
+          <w:sz w:val="16"/>
+          <w:szCs w:val="16"/>
+          <w:lang w:val="en-US"/>
+        </w:rPr>
+      </w:pPr>
+      <w:r>
+        <w:rPr>
+          <w:rFonts w:ascii="Courier New" w:hAnsi="Courier New" w:cs="Courier New"/>
+          <w:sz w:val="16"/>
+          <w:szCs w:val="16"/>
+          <w:lang w:val="en-US"/>
+        </w:rPr>
+        <w:t xml:space="preserve">        const request = </w:t>
+      </w:r>
+      <w:proofErr w:type="spellStart"/>
+      <w:r>
+        <w:rPr>
+          <w:rFonts w:ascii="Courier New" w:hAnsi="Courier New" w:cs="Courier New"/>
+          <w:sz w:val="16"/>
+          <w:szCs w:val="16"/>
+          <w:highlight w:val="lightGray"/>
+          <w:lang w:val="en-US"/>
+        </w:rPr>
+        <w:t>httpTestingController.</w:t>
+      </w:r>
+      <w:r>
+        <w:rPr>
+          <w:rFonts w:ascii="Courier New" w:hAnsi="Courier New" w:cs="Courier New"/>
+          <w:b/>
+          <w:bCs/>
+          <w:sz w:val="16"/>
+          <w:szCs w:val="16"/>
+          <w:highlight w:val="lightGray"/>
+          <w:lang w:val="en-US"/>
+        </w:rPr>
+        <w:t>expectOne</w:t>
+      </w:r>
+      <w:proofErr w:type="spellEnd"/>
+      <w:r>
+        <w:rPr>
+          <w:rFonts w:ascii="Courier New" w:hAnsi="Courier New" w:cs="Courier New"/>
+          <w:sz w:val="16"/>
+          <w:szCs w:val="16"/>
+          <w:lang w:val="en-US"/>
+        </w:rPr>
+        <w:t>('</w:t>
+      </w:r>
+      <w:proofErr w:type="spellStart"/>
+      <w:r>
+        <w:rPr>
+          <w:rFonts w:ascii="Courier New" w:hAnsi="Courier New" w:cs="Courier New"/>
+          <w:sz w:val="16"/>
+          <w:szCs w:val="16"/>
+          <w:lang w:val="en-US"/>
+        </w:rPr>
+        <w:t>api</w:t>
+      </w:r>
+      <w:proofErr w:type="spellEnd"/>
+      <w:r>
+        <w:rPr>
+          <w:rFonts w:ascii="Courier New" w:hAnsi="Courier New" w:cs="Courier New"/>
+          <w:sz w:val="16"/>
+          <w:szCs w:val="16"/>
+          <w:lang w:val="en-US"/>
+        </w:rPr>
+        <w:t>/heroes/4');</w:t>
+      </w:r>
+    </w:p>
+    <w:p>
+      <w:pPr>
+        <w:pStyle w:val="Geenafstand"/>
+        <w:tabs>
+          <w:tab w:val="left" w:pos="1134"/>
+        </w:tabs>
+        <w:ind w:left="708"/>
+        <w:rPr>
+          <w:rFonts w:ascii="Courier New" w:hAnsi="Courier New" w:cs="Courier New"/>
+          <w:sz w:val="16"/>
+          <w:szCs w:val="16"/>
+          <w:lang w:val="en-US"/>
+        </w:rPr>
+      </w:pPr>
+      <w:r>
+        <w:rPr>
+          <w:rFonts w:ascii="Courier New" w:hAnsi="Courier New" w:cs="Courier New"/>
+          <w:sz w:val="16"/>
+          <w:szCs w:val="16"/>
+          <w:lang w:val="en-US"/>
+        </w:rPr>
+        <w:t xml:space="preserve">        </w:t>
+      </w:r>
+      <w:proofErr w:type="spellStart"/>
+      <w:r>
+        <w:rPr>
+          <w:rFonts w:ascii="Courier New" w:hAnsi="Courier New" w:cs="Courier New"/>
+          <w:sz w:val="16"/>
+          <w:szCs w:val="16"/>
+          <w:highlight w:val="lightGray"/>
+          <w:lang w:val="en-US"/>
+        </w:rPr>
+        <w:t>request.</w:t>
+      </w:r>
+      <w:r>
+        <w:rPr>
+          <w:rFonts w:ascii="Courier New" w:hAnsi="Courier New" w:cs="Courier New"/>
+          <w:b/>
+          <w:bCs/>
+          <w:sz w:val="16"/>
+          <w:szCs w:val="16"/>
+          <w:highlight w:val="lightGray"/>
+          <w:lang w:val="en-US"/>
+        </w:rPr>
+        <w:t>flush</w:t>
+      </w:r>
+      <w:proofErr w:type="spellEnd"/>
+      <w:r>
+        <w:rPr>
+          <w:rFonts w:ascii="Courier New" w:hAnsi="Courier New" w:cs="Courier New"/>
+          <w:sz w:val="16"/>
+          <w:szCs w:val="16"/>
+          <w:lang w:val="en-US"/>
+        </w:rPr>
+        <w:t>({id: 4, name: "</w:t>
+      </w:r>
+      <w:proofErr w:type="spellStart"/>
+      <w:r>
+        <w:rPr>
+          <w:rFonts w:ascii="Courier New" w:hAnsi="Courier New" w:cs="Courier New"/>
+          <w:sz w:val="16"/>
+          <w:szCs w:val="16"/>
+          <w:lang w:val="en-US"/>
+        </w:rPr>
+        <w:t>Pietje</w:t>
+      </w:r>
+      <w:proofErr w:type="spellEnd"/>
+      <w:r>
+        <w:rPr>
+          <w:rFonts w:ascii="Courier New" w:hAnsi="Courier New" w:cs="Courier New"/>
+          <w:sz w:val="16"/>
+          <w:szCs w:val="16"/>
+          <w:lang w:val="en-US"/>
+        </w:rPr>
+        <w:t xml:space="preserve">", </w:t>
+      </w:r>
+      <w:proofErr w:type="spellStart"/>
+      <w:r>
+        <w:rPr>
+          <w:rFonts w:ascii="Courier New" w:hAnsi="Courier New" w:cs="Courier New"/>
+          <w:sz w:val="16"/>
+          <w:szCs w:val="16"/>
+          <w:lang w:val="en-US"/>
+        </w:rPr>
+        <w:t>stregth</w:t>
+      </w:r>
+      <w:proofErr w:type="spellEnd"/>
+      <w:r>
+        <w:rPr>
+          <w:rFonts w:ascii="Courier New" w:hAnsi="Courier New" w:cs="Courier New"/>
+          <w:sz w:val="16"/>
+          <w:szCs w:val="16"/>
+          <w:lang w:val="en-US"/>
+        </w:rPr>
+        <w:t>: 44});</w:t>
+      </w:r>
+    </w:p>
+    <w:p>
+      <w:pPr>
+        <w:pStyle w:val="Geenafstand"/>
+        <w:tabs>
+          <w:tab w:val="left" w:pos="1134"/>
+        </w:tabs>
+        <w:ind w:left="708"/>
+        <w:rPr>
+          <w:rFonts w:ascii="Courier New" w:hAnsi="Courier New" w:cs="Courier New"/>
+          <w:sz w:val="16"/>
+          <w:szCs w:val="16"/>
+          <w:lang w:val="en-US"/>
+        </w:rPr>
+      </w:pPr>
+    </w:p>
+    <w:p>
+      <w:pPr>
+        <w:pStyle w:val="Geenafstand"/>
+        <w:tabs>
+          <w:tab w:val="left" w:pos="1134"/>
+        </w:tabs>
+        <w:ind w:left="708"/>
+        <w:rPr>
+          <w:rFonts w:ascii="Courier New" w:hAnsi="Courier New" w:cs="Courier New"/>
+          <w:sz w:val="16"/>
+          <w:szCs w:val="16"/>
+          <w:lang w:val="en-US"/>
+        </w:rPr>
+      </w:pPr>
+      <w:r>
+        <w:rPr>
+          <w:rFonts w:ascii="Courier New" w:hAnsi="Courier New" w:cs="Courier New"/>
+          <w:sz w:val="16"/>
+          <w:szCs w:val="16"/>
+          <w:lang w:val="en-US"/>
+        </w:rPr>
+        <w:t xml:space="preserve">        // verify we get exactly what we expect</w:t>
+      </w:r>
+      <w:r>
+        <w:rPr>
+          <w:rFonts w:ascii="Courier New" w:hAnsi="Courier New" w:cs="Courier New"/>
+          <w:sz w:val="16"/>
+          <w:szCs w:val="16"/>
+          <w:lang w:val="en-US"/>
+        </w:rPr>
+        <w:t xml:space="preserve">: </w:t>
+      </w:r>
+      <w:r>
+        <w:rPr>
+          <w:rFonts w:ascii="Courier New" w:hAnsi="Courier New" w:cs="Courier New"/>
+          <w:sz w:val="16"/>
+          <w:szCs w:val="16"/>
+          <w:lang w:val="en-US"/>
+        </w:rPr>
+        <w:t xml:space="preserve">just one request with correct </w:t>
+      </w:r>
+      <w:proofErr w:type="spellStart"/>
+      <w:r>
+        <w:rPr>
+          <w:rFonts w:ascii="Courier New" w:hAnsi="Courier New" w:cs="Courier New"/>
+          <w:sz w:val="16"/>
+          <w:szCs w:val="16"/>
+          <w:lang w:val="en-US"/>
+        </w:rPr>
+        <w:t>url</w:t>
+      </w:r>
+      <w:proofErr w:type="spellEnd"/>
+    </w:p>
+    <w:p>
+      <w:pPr>
+        <w:pStyle w:val="Geenafstand"/>
+        <w:tabs>
+          <w:tab w:val="left" w:pos="1134"/>
+        </w:tabs>
+        <w:ind w:left="708"/>
+        <w:rPr>
+          <w:rFonts w:ascii="Courier New" w:hAnsi="Courier New" w:cs="Courier New"/>
+          <w:sz w:val="16"/>
+          <w:szCs w:val="16"/>
+          <w:lang w:val="en-US"/>
+        </w:rPr>
+      </w:pPr>
+      <w:r>
+        <w:rPr>
+          <w:rFonts w:ascii="Courier New" w:hAnsi="Courier New" w:cs="Courier New"/>
+          <w:sz w:val="16"/>
+          <w:szCs w:val="16"/>
+          <w:lang w:val="en-US"/>
+        </w:rPr>
+        <w:t xml:space="preserve">        </w:t>
+      </w:r>
+      <w:proofErr w:type="spellStart"/>
+      <w:r>
+        <w:rPr>
+          <w:rFonts w:ascii="Courier New" w:hAnsi="Courier New" w:cs="Courier New"/>
+          <w:sz w:val="16"/>
+          <w:szCs w:val="16"/>
+          <w:highlight w:val="lightGray"/>
+          <w:lang w:val="en-US"/>
+        </w:rPr>
+        <w:t>httpTestingController.</w:t>
+      </w:r>
+      <w:r>
+        <w:rPr>
+          <w:rFonts w:ascii="Courier New" w:hAnsi="Courier New" w:cs="Courier New"/>
+          <w:b/>
+          <w:bCs/>
+          <w:sz w:val="16"/>
+          <w:szCs w:val="16"/>
+          <w:highlight w:val="lightGray"/>
+          <w:lang w:val="en-US"/>
+        </w:rPr>
+        <w:t>verify</w:t>
+      </w:r>
+      <w:proofErr w:type="spellEnd"/>
+      <w:r>
+        <w:rPr>
+          <w:rFonts w:ascii="Courier New" w:hAnsi="Courier New" w:cs="Courier New"/>
+          <w:sz w:val="16"/>
+          <w:szCs w:val="16"/>
+          <w:highlight w:val="lightGray"/>
+          <w:lang w:val="en-US"/>
+        </w:rPr>
+        <w:t>();</w:t>
+      </w:r>
+    </w:p>
+    <w:p>
+      <w:pPr>
+        <w:pStyle w:val="Geenafstand"/>
+        <w:tabs>
+          <w:tab w:val="left" w:pos="1134"/>
+        </w:tabs>
+        <w:ind w:left="708"/>
+        <w:rPr>
+          <w:rFonts w:ascii="Courier New" w:hAnsi="Courier New" w:cs="Courier New"/>
+          <w:sz w:val="16"/>
+          <w:szCs w:val="16"/>
+          <w:lang w:val="en-US"/>
+        </w:rPr>
+      </w:pPr>
+      <w:r>
+        <w:rPr>
+          <w:rFonts w:ascii="Courier New" w:hAnsi="Courier New" w:cs="Courier New"/>
+          <w:sz w:val="16"/>
+          <w:szCs w:val="16"/>
+          <w:lang w:val="en-US"/>
+        </w:rPr>
+        <w:t xml:space="preserve">    })</w:t>
+      </w:r>
+    </w:p>
+    <w:p>
+      <w:pPr>
+        <w:pStyle w:val="Geenafstand"/>
+        <w:tabs>
+          <w:tab w:val="left" w:pos="1134"/>
+        </w:tabs>
+        <w:ind w:left="708"/>
+        <w:rPr>
+          <w:rFonts w:ascii="Courier New" w:hAnsi="Courier New" w:cs="Courier New"/>
+          <w:sz w:val="16"/>
+          <w:szCs w:val="16"/>
+          <w:lang w:val="en-US"/>
+        </w:rPr>
+      </w:pPr>
+      <w:r>
+        <w:rPr>
+          <w:rFonts w:ascii="Courier New" w:hAnsi="Courier New" w:cs="Courier New"/>
+          <w:sz w:val="16"/>
+          <w:szCs w:val="16"/>
+          <w:lang w:val="en-US"/>
+        </w:rPr>
+        <w:t>});</w:t>
+      </w:r>
+    </w:p>
+    <w:p>
+      <w:pPr>
+        <w:pStyle w:val="Geenafstand"/>
+        <w:rPr>
+          <w:lang w:val="en-US"/>
+        </w:rPr>
+      </w:pPr>
+    </w:p>
+    <w:p>
+      <w:pPr>
+        <w:pStyle w:val="Geenafstand"/>
+        <w:rPr>
+          <w:lang w:val="en-US"/>
+        </w:rPr>
+      </w:pPr>
+      <w:r>
+        <w:rPr>
+          <w:lang w:val="en-US"/>
+        </w:rPr>
+        <w:t xml:space="preserve"> </w:t>
+      </w:r>
     </w:p>
     <w:p>
       <w:pPr>
@@ -14652,14 +16947,14 @@
           <w:lang w:val="en-US"/>
         </w:rPr>
       </w:pPr>
-      <w:bookmarkStart w:id="13" w:name="_Toc46995746"/>
+      <w:bookmarkStart w:id="15" w:name="_Toc47081676"/>
       <w:r>
         <w:rPr>
           <w:lang w:val="en-US"/>
         </w:rPr>
         <w:t>Appendix</w:t>
       </w:r>
-      <w:bookmarkEnd w:id="13"/>
+      <w:bookmarkEnd w:id="15"/>
     </w:p>
     <w:p>
       <w:pPr>
@@ -14668,14 +16963,14 @@
           <w:lang w:val="en-US"/>
         </w:rPr>
       </w:pPr>
-      <w:bookmarkStart w:id="14" w:name="_Toc46995747"/>
+      <w:bookmarkStart w:id="16" w:name="_Toc47081677"/>
       <w:r>
         <w:rPr>
           <w:lang w:val="en-US"/>
         </w:rPr>
         <w:t>Sources</w:t>
       </w:r>
-      <w:bookmarkEnd w:id="14"/>
+      <w:bookmarkEnd w:id="16"/>
     </w:p>
     <w:p>
       <w:pPr>

</xml_diff>

<commit_message>
Handle input field (and add hero)
</commit_message>
<xml_diff>
--- a/src/docs/Unit testing in Angular.docx
+++ b/src/docs/Unit testing in Angular.docx
@@ -86,7 +86,7 @@
           <w:r>
             <w:fldChar w:fldCharType="separate"/>
           </w:r>
-          <w:hyperlink w:anchor="_Toc47169328" w:history="1">
+          <w:hyperlink w:anchor="_Toc47251855" w:history="1">
             <w:r>
               <w:rPr>
                 <w:rStyle w:val="Hyperlink"/>
@@ -114,7 +114,7 @@
                 <w:noProof/>
                 <w:webHidden/>
               </w:rPr>
-              <w:instrText xml:space="preserve"> PAGEREF _Toc47169328 \h </w:instrText>
+              <w:instrText xml:space="preserve"> PAGEREF _Toc47251855 \h </w:instrText>
             </w:r>
             <w:r>
               <w:rPr>
@@ -157,7 +157,7 @@
               <w:lang w:eastAsia="nl-NL"/>
             </w:rPr>
           </w:pPr>
-          <w:hyperlink w:anchor="_Toc47169329" w:history="1">
+          <w:hyperlink w:anchor="_Toc47251856" w:history="1">
             <w:r>
               <w:rPr>
                 <w:rStyle w:val="Hyperlink"/>
@@ -185,7 +185,7 @@
                 <w:noProof/>
                 <w:webHidden/>
               </w:rPr>
-              <w:instrText xml:space="preserve"> PAGEREF _Toc47169329 \h </w:instrText>
+              <w:instrText xml:space="preserve"> PAGEREF _Toc47251856 \h </w:instrText>
             </w:r>
             <w:r>
               <w:rPr>
@@ -228,7 +228,7 @@
               <w:lang w:eastAsia="nl-NL"/>
             </w:rPr>
           </w:pPr>
-          <w:hyperlink w:anchor="_Toc47169330" w:history="1">
+          <w:hyperlink w:anchor="_Toc47251857" w:history="1">
             <w:r>
               <w:rPr>
                 <w:rStyle w:val="Hyperlink"/>
@@ -256,7 +256,7 @@
                 <w:noProof/>
                 <w:webHidden/>
               </w:rPr>
-              <w:instrText xml:space="preserve"> PAGEREF _Toc47169330 \h </w:instrText>
+              <w:instrText xml:space="preserve"> PAGEREF _Toc47251857 \h </w:instrText>
             </w:r>
             <w:r>
               <w:rPr>
@@ -299,7 +299,7 @@
               <w:lang w:eastAsia="nl-NL"/>
             </w:rPr>
           </w:pPr>
-          <w:hyperlink w:anchor="_Toc47169331" w:history="1">
+          <w:hyperlink w:anchor="_Toc47251858" w:history="1">
             <w:r>
               <w:rPr>
                 <w:rStyle w:val="Hyperlink"/>
@@ -327,7 +327,7 @@
                 <w:noProof/>
                 <w:webHidden/>
               </w:rPr>
-              <w:instrText xml:space="preserve"> PAGEREF _Toc47169331 \h </w:instrText>
+              <w:instrText xml:space="preserve"> PAGEREF _Toc47251858 \h </w:instrText>
             </w:r>
             <w:r>
               <w:rPr>
@@ -370,7 +370,7 @@
               <w:lang w:eastAsia="nl-NL"/>
             </w:rPr>
           </w:pPr>
-          <w:hyperlink w:anchor="_Toc47169332" w:history="1">
+          <w:hyperlink w:anchor="_Toc47251859" w:history="1">
             <w:r>
               <w:rPr>
                 <w:rStyle w:val="Hyperlink"/>
@@ -398,7 +398,7 @@
                 <w:noProof/>
                 <w:webHidden/>
               </w:rPr>
-              <w:instrText xml:space="preserve"> PAGEREF _Toc47169332 \h </w:instrText>
+              <w:instrText xml:space="preserve"> PAGEREF _Toc47251859 \h </w:instrText>
             </w:r>
             <w:r>
               <w:rPr>
@@ -441,7 +441,7 @@
               <w:lang w:eastAsia="nl-NL"/>
             </w:rPr>
           </w:pPr>
-          <w:hyperlink w:anchor="_Toc47169333" w:history="1">
+          <w:hyperlink w:anchor="_Toc47251860" w:history="1">
             <w:r>
               <w:rPr>
                 <w:rStyle w:val="Hyperlink"/>
@@ -469,7 +469,7 @@
                 <w:noProof/>
                 <w:webHidden/>
               </w:rPr>
-              <w:instrText xml:space="preserve"> PAGEREF _Toc47169333 \h </w:instrText>
+              <w:instrText xml:space="preserve"> PAGEREF _Toc47251860 \h </w:instrText>
             </w:r>
             <w:r>
               <w:rPr>
@@ -512,7 +512,7 @@
               <w:lang w:eastAsia="nl-NL"/>
             </w:rPr>
           </w:pPr>
-          <w:hyperlink w:anchor="_Toc47169334" w:history="1">
+          <w:hyperlink w:anchor="_Toc47251861" w:history="1">
             <w:r>
               <w:rPr>
                 <w:rStyle w:val="Hyperlink"/>
@@ -540,7 +540,7 @@
                 <w:noProof/>
                 <w:webHidden/>
               </w:rPr>
-              <w:instrText xml:space="preserve"> PAGEREF _Toc47169334 \h </w:instrText>
+              <w:instrText xml:space="preserve"> PAGEREF _Toc47251861 \h </w:instrText>
             </w:r>
             <w:r>
               <w:rPr>
@@ -583,7 +583,7 @@
               <w:lang w:eastAsia="nl-NL"/>
             </w:rPr>
           </w:pPr>
-          <w:hyperlink w:anchor="_Toc47169335" w:history="1">
+          <w:hyperlink w:anchor="_Toc47251862" w:history="1">
             <w:r>
               <w:rPr>
                 <w:rStyle w:val="Hyperlink"/>
@@ -611,7 +611,7 @@
                 <w:noProof/>
                 <w:webHidden/>
               </w:rPr>
-              <w:instrText xml:space="preserve"> PAGEREF _Toc47169335 \h </w:instrText>
+              <w:instrText xml:space="preserve"> PAGEREF _Toc47251862 \h </w:instrText>
             </w:r>
             <w:r>
               <w:rPr>
@@ -654,7 +654,7 @@
               <w:lang w:eastAsia="nl-NL"/>
             </w:rPr>
           </w:pPr>
-          <w:hyperlink w:anchor="_Toc47169336" w:history="1">
+          <w:hyperlink w:anchor="_Toc47251863" w:history="1">
             <w:r>
               <w:rPr>
                 <w:rStyle w:val="Hyperlink"/>
@@ -682,7 +682,7 @@
                 <w:noProof/>
                 <w:webHidden/>
               </w:rPr>
-              <w:instrText xml:space="preserve"> PAGEREF _Toc47169336 \h </w:instrText>
+              <w:instrText xml:space="preserve"> PAGEREF _Toc47251863 \h </w:instrText>
             </w:r>
             <w:r>
               <w:rPr>
@@ -725,7 +725,7 @@
               <w:lang w:eastAsia="nl-NL"/>
             </w:rPr>
           </w:pPr>
-          <w:hyperlink w:anchor="_Toc47169337" w:history="1">
+          <w:hyperlink w:anchor="_Toc47251864" w:history="1">
             <w:r>
               <w:rPr>
                 <w:rStyle w:val="Hyperlink"/>
@@ -753,7 +753,7 @@
                 <w:noProof/>
                 <w:webHidden/>
               </w:rPr>
-              <w:instrText xml:space="preserve"> PAGEREF _Toc47169337 \h </w:instrText>
+              <w:instrText xml:space="preserve"> PAGEREF _Toc47251864 \h </w:instrText>
             </w:r>
             <w:r>
               <w:rPr>
@@ -796,7 +796,7 @@
               <w:lang w:eastAsia="nl-NL"/>
             </w:rPr>
           </w:pPr>
-          <w:hyperlink w:anchor="_Toc47169338" w:history="1">
+          <w:hyperlink w:anchor="_Toc47251865" w:history="1">
             <w:r>
               <w:rPr>
                 <w:rStyle w:val="Hyperlink"/>
@@ -824,7 +824,7 @@
                 <w:noProof/>
                 <w:webHidden/>
               </w:rPr>
-              <w:instrText xml:space="preserve"> PAGEREF _Toc47169338 \h </w:instrText>
+              <w:instrText xml:space="preserve"> PAGEREF _Toc47251865 \h </w:instrText>
             </w:r>
             <w:r>
               <w:rPr>
@@ -867,7 +867,7 @@
               <w:lang w:eastAsia="nl-NL"/>
             </w:rPr>
           </w:pPr>
-          <w:hyperlink w:anchor="_Toc47169339" w:history="1">
+          <w:hyperlink w:anchor="_Toc47251866" w:history="1">
             <w:r>
               <w:rPr>
                 <w:rStyle w:val="Hyperlink"/>
@@ -895,7 +895,7 @@
                 <w:noProof/>
                 <w:webHidden/>
               </w:rPr>
-              <w:instrText xml:space="preserve"> PAGEREF _Toc47169339 \h </w:instrText>
+              <w:instrText xml:space="preserve"> PAGEREF _Toc47251866 \h </w:instrText>
             </w:r>
             <w:r>
               <w:rPr>
@@ -938,7 +938,7 @@
               <w:lang w:eastAsia="nl-NL"/>
             </w:rPr>
           </w:pPr>
-          <w:hyperlink w:anchor="_Toc47169340" w:history="1">
+          <w:hyperlink w:anchor="_Toc47251867" w:history="1">
             <w:r>
               <w:rPr>
                 <w:rStyle w:val="Hyperlink"/>
@@ -966,7 +966,7 @@
                 <w:noProof/>
                 <w:webHidden/>
               </w:rPr>
-              <w:instrText xml:space="preserve"> PAGEREF _Toc47169340 \h </w:instrText>
+              <w:instrText xml:space="preserve"> PAGEREF _Toc47251867 \h </w:instrText>
             </w:r>
             <w:r>
               <w:rPr>
@@ -1009,7 +1009,7 @@
               <w:lang w:eastAsia="nl-NL"/>
             </w:rPr>
           </w:pPr>
-          <w:hyperlink w:anchor="_Toc47169341" w:history="1">
+          <w:hyperlink w:anchor="_Toc47251868" w:history="1">
             <w:r>
               <w:rPr>
                 <w:rStyle w:val="Hyperlink"/>
@@ -1037,7 +1037,7 @@
                 <w:noProof/>
                 <w:webHidden/>
               </w:rPr>
-              <w:instrText xml:space="preserve"> PAGEREF _Toc47169341 \h </w:instrText>
+              <w:instrText xml:space="preserve"> PAGEREF _Toc47251868 \h </w:instrText>
             </w:r>
             <w:r>
               <w:rPr>
@@ -1080,7 +1080,7 @@
               <w:lang w:eastAsia="nl-NL"/>
             </w:rPr>
           </w:pPr>
-          <w:hyperlink w:anchor="_Toc47169342" w:history="1">
+          <w:hyperlink w:anchor="_Toc47251869" w:history="1">
             <w:r>
               <w:rPr>
                 <w:rStyle w:val="Hyperlink"/>
@@ -1108,7 +1108,7 @@
                 <w:noProof/>
                 <w:webHidden/>
               </w:rPr>
-              <w:instrText xml:space="preserve"> PAGEREF _Toc47169342 \h </w:instrText>
+              <w:instrText xml:space="preserve"> PAGEREF _Toc47251869 \h </w:instrText>
             </w:r>
             <w:r>
               <w:rPr>
@@ -1151,7 +1151,7 @@
               <w:lang w:eastAsia="nl-NL"/>
             </w:rPr>
           </w:pPr>
-          <w:hyperlink w:anchor="_Toc47169343" w:history="1">
+          <w:hyperlink w:anchor="_Toc47251870" w:history="1">
             <w:r>
               <w:rPr>
                 <w:rStyle w:val="Hyperlink"/>
@@ -1179,7 +1179,7 @@
                 <w:noProof/>
                 <w:webHidden/>
               </w:rPr>
-              <w:instrText xml:space="preserve"> PAGEREF _Toc47169343 \h </w:instrText>
+              <w:instrText xml:space="preserve"> PAGEREF _Toc47251870 \h </w:instrText>
             </w:r>
             <w:r>
               <w:rPr>
@@ -1222,7 +1222,7 @@
               <w:lang w:eastAsia="nl-NL"/>
             </w:rPr>
           </w:pPr>
-          <w:hyperlink w:anchor="_Toc47169344" w:history="1">
+          <w:hyperlink w:anchor="_Toc47251871" w:history="1">
             <w:r>
               <w:rPr>
                 <w:rStyle w:val="Hyperlink"/>
@@ -1250,7 +1250,7 @@
                 <w:noProof/>
                 <w:webHidden/>
               </w:rPr>
-              <w:instrText xml:space="preserve"> PAGEREF _Toc47169344 \h </w:instrText>
+              <w:instrText xml:space="preserve"> PAGEREF _Toc47251871 \h </w:instrText>
             </w:r>
             <w:r>
               <w:rPr>
@@ -1283,7 +1283,7 @@
         </w:p>
         <w:p>
           <w:pPr>
-            <w:pStyle w:val="Inhopg1"/>
+            <w:pStyle w:val="Inhopg2"/>
             <w:tabs>
               <w:tab w:val="right" w:leader="dot" w:pos="9062"/>
             </w:tabs>
@@ -1293,14 +1293,14 @@
               <w:lang w:eastAsia="nl-NL"/>
             </w:rPr>
           </w:pPr>
-          <w:hyperlink w:anchor="_Toc47169345" w:history="1">
+          <w:hyperlink w:anchor="_Toc47251872" w:history="1">
             <w:r>
               <w:rPr>
                 <w:rStyle w:val="Hyperlink"/>
                 <w:noProof/>
                 <w:lang w:val="en-US"/>
               </w:rPr>
-              <w:t>Appendix</w:t>
+              <w:t>Emitting events from children</w:t>
             </w:r>
             <w:r>
               <w:rPr>
@@ -1321,7 +1321,7 @@
                 <w:noProof/>
                 <w:webHidden/>
               </w:rPr>
-              <w:instrText xml:space="preserve"> PAGEREF _Toc47169345 \h </w:instrText>
+              <w:instrText xml:space="preserve"> PAGEREF _Toc47251872 \h </w:instrText>
             </w:r>
             <w:r>
               <w:rPr>
@@ -1354,6 +1354,77 @@
         </w:p>
         <w:p>
           <w:pPr>
+            <w:pStyle w:val="Inhopg1"/>
+            <w:tabs>
+              <w:tab w:val="right" w:leader="dot" w:pos="9062"/>
+            </w:tabs>
+            <w:rPr>
+              <w:rFonts w:eastAsiaTheme="minorEastAsia"/>
+              <w:noProof/>
+              <w:lang w:eastAsia="nl-NL"/>
+            </w:rPr>
+          </w:pPr>
+          <w:hyperlink w:anchor="_Toc47251873" w:history="1">
+            <w:r>
+              <w:rPr>
+                <w:rStyle w:val="Hyperlink"/>
+                <w:noProof/>
+                <w:lang w:val="en-US"/>
+              </w:rPr>
+              <w:t>Appendix</w:t>
+            </w:r>
+            <w:r>
+              <w:rPr>
+                <w:noProof/>
+                <w:webHidden/>
+              </w:rPr>
+              <w:tab/>
+            </w:r>
+            <w:r>
+              <w:rPr>
+                <w:noProof/>
+                <w:webHidden/>
+              </w:rPr>
+              <w:fldChar w:fldCharType="begin"/>
+            </w:r>
+            <w:r>
+              <w:rPr>
+                <w:noProof/>
+                <w:webHidden/>
+              </w:rPr>
+              <w:instrText xml:space="preserve"> PAGEREF _Toc47251873 \h </w:instrText>
+            </w:r>
+            <w:r>
+              <w:rPr>
+                <w:noProof/>
+                <w:webHidden/>
+              </w:rPr>
+            </w:r>
+            <w:r>
+              <w:rPr>
+                <w:noProof/>
+                <w:webHidden/>
+              </w:rPr>
+              <w:fldChar w:fldCharType="separate"/>
+            </w:r>
+            <w:r>
+              <w:rPr>
+                <w:noProof/>
+                <w:webHidden/>
+              </w:rPr>
+              <w:t>11</w:t>
+            </w:r>
+            <w:r>
+              <w:rPr>
+                <w:noProof/>
+                <w:webHidden/>
+              </w:rPr>
+              <w:fldChar w:fldCharType="end"/>
+            </w:r>
+          </w:hyperlink>
+        </w:p>
+        <w:p>
+          <w:pPr>
             <w:pStyle w:val="Inhopg2"/>
             <w:tabs>
               <w:tab w:val="right" w:leader="dot" w:pos="9062"/>
@@ -1364,7 +1435,7 @@
               <w:lang w:eastAsia="nl-NL"/>
             </w:rPr>
           </w:pPr>
-          <w:hyperlink w:anchor="_Toc47169346" w:history="1">
+          <w:hyperlink w:anchor="_Toc47251874" w:history="1">
             <w:r>
               <w:rPr>
                 <w:rStyle w:val="Hyperlink"/>
@@ -1392,7 +1463,7 @@
                 <w:noProof/>
                 <w:webHidden/>
               </w:rPr>
-              <w:instrText xml:space="preserve"> PAGEREF _Toc47169346 \h </w:instrText>
+              <w:instrText xml:space="preserve"> PAGEREF _Toc47251874 \h </w:instrText>
             </w:r>
             <w:r>
               <w:rPr>
@@ -1412,7 +1483,7 @@
                 <w:noProof/>
                 <w:webHidden/>
               </w:rPr>
-              <w:t>10</w:t>
+              <w:t>11</w:t>
             </w:r>
             <w:r>
               <w:rPr>
@@ -1470,7 +1541,7 @@
           <w:lang w:val="en-US"/>
         </w:rPr>
       </w:pPr>
-      <w:bookmarkStart w:id="0" w:name="_Toc47169328"/>
+      <w:bookmarkStart w:id="0" w:name="_Toc47251855"/>
       <w:r>
         <w:rPr>
           <w:lang w:val="en-US"/>
@@ -1505,7 +1576,7 @@
           <w:lang w:val="en-US"/>
         </w:rPr>
       </w:pPr>
-      <w:bookmarkStart w:id="1" w:name="_Toc47169329"/>
+      <w:bookmarkStart w:id="1" w:name="_Toc47251856"/>
       <w:r>
         <w:rPr>
           <w:lang w:val="en-US"/>
@@ -1543,7 +1614,7 @@
           <w:lang w:val="en-US"/>
         </w:rPr>
       </w:pPr>
-      <w:bookmarkStart w:id="2" w:name="_Toc47169330"/>
+      <w:bookmarkStart w:id="2" w:name="_Toc47251857"/>
       <w:r>
         <w:rPr>
           <w:lang w:val="en-US"/>
@@ -1742,7 +1813,7 @@
           <w:lang w:val="en-US"/>
         </w:rPr>
       </w:pPr>
-      <w:bookmarkStart w:id="3" w:name="_Toc47169331"/>
+      <w:bookmarkStart w:id="3" w:name="_Toc47251858"/>
       <w:r>
         <w:rPr>
           <w:lang w:val="en-US"/>
@@ -1834,7 +1905,7 @@
           <w:lang w:val="en-US"/>
         </w:rPr>
       </w:pPr>
-      <w:bookmarkStart w:id="4" w:name="_Toc47169332"/>
+      <w:bookmarkStart w:id="4" w:name="_Toc47251859"/>
       <w:r>
         <w:rPr>
           <w:lang w:val="en-US"/>
@@ -1943,7 +2014,7 @@
           <w:lang w:val="en-US"/>
         </w:rPr>
       </w:pPr>
-      <w:bookmarkStart w:id="5" w:name="_Toc47169333"/>
+      <w:bookmarkStart w:id="5" w:name="_Toc47251860"/>
       <w:r>
         <w:rPr>
           <w:lang w:val="en-US"/>
@@ -2010,7 +2081,7 @@
           <w:lang w:val="en-US"/>
         </w:rPr>
       </w:pPr>
-      <w:bookmarkStart w:id="6" w:name="_Toc47169334"/>
+      <w:bookmarkStart w:id="6" w:name="_Toc47251861"/>
       <w:r>
         <w:rPr>
           <w:lang w:val="en-US"/>
@@ -4054,7 +4125,7 @@
           <w:lang w:val="en-US"/>
         </w:rPr>
       </w:pPr>
-      <w:bookmarkStart w:id="7" w:name="_Toc47169335"/>
+      <w:bookmarkStart w:id="7" w:name="_Toc47251862"/>
       <w:r>
         <w:rPr>
           <w:lang w:val="en-US"/>
@@ -4639,7 +4710,7 @@
           <w:lang w:val="en-US"/>
         </w:rPr>
       </w:pPr>
-      <w:bookmarkStart w:id="8" w:name="_Toc47169336"/>
+      <w:bookmarkStart w:id="8" w:name="_Toc47251863"/>
       <w:r>
         <w:rPr>
           <w:lang w:val="en-US"/>
@@ -4716,7 +4787,7 @@
           <w:lang w:val="en-US"/>
         </w:rPr>
       </w:pPr>
-      <w:bookmarkStart w:id="9" w:name="_Toc47169337"/>
+      <w:bookmarkStart w:id="9" w:name="_Toc47251864"/>
       <w:proofErr w:type="spellStart"/>
       <w:r>
         <w:rPr>
@@ -4940,7 +5011,19 @@
         <w:rPr>
           <w:lang w:val="en-US"/>
         </w:rPr>
-        <w:t>ctual instance of the component (</w:t>
+        <w:t>ctual instance of the component</w:t>
+      </w:r>
+      <w:r>
+        <w:rPr>
+          <w:lang w:val="en-US"/>
+        </w:rPr>
+        <w:t xml:space="preserve"> class</w:t>
+      </w:r>
+      <w:r>
+        <w:rPr>
+          <w:lang w:val="en-US"/>
+        </w:rPr>
+        <w:t xml:space="preserve"> (</w:t>
       </w:r>
       <w:proofErr w:type="spellStart"/>
       <w:r>
@@ -4962,6 +5045,12 @@
           <w:lang w:val="en-US"/>
         </w:rPr>
         <w:t>heroComponent</w:t>
+      </w:r>
+      <w:r>
+        <w:rPr>
+          <w:lang w:val="en-US"/>
+        </w:rPr>
+        <w:t>.ts</w:t>
       </w:r>
       <w:proofErr w:type="spellEnd"/>
       <w:r>
@@ -5417,7 +5506,7 @@
           <w:lang w:val="en-US"/>
         </w:rPr>
       </w:pPr>
-      <w:bookmarkStart w:id="10" w:name="_Toc47169338"/>
+      <w:bookmarkStart w:id="10" w:name="_Toc47251865"/>
       <w:r>
         <w:rPr>
           <w:lang w:val="en-US"/>
@@ -6909,7 +6998,7 @@
           <w:lang w:val="en-US"/>
         </w:rPr>
       </w:pPr>
-      <w:bookmarkStart w:id="11" w:name="_Toc47169339"/>
+      <w:bookmarkStart w:id="11" w:name="_Toc47251866"/>
       <w:r>
         <w:rPr>
           <w:lang w:val="en-US"/>
@@ -11772,7 +11861,7 @@
           <w:lang w:val="en-US"/>
         </w:rPr>
       </w:pPr>
-      <w:bookmarkStart w:id="12" w:name="_Toc47169340"/>
+      <w:bookmarkStart w:id="12" w:name="_Toc47251867"/>
       <w:r>
         <w:rPr>
           <w:lang w:val="en-US"/>
@@ -11828,7 +11917,7 @@
           <w:lang w:val="en-US"/>
         </w:rPr>
       </w:pPr>
-      <w:bookmarkStart w:id="13" w:name="_Toc47169341"/>
+      <w:bookmarkStart w:id="13" w:name="_Toc47251868"/>
       <w:r>
         <w:rPr>
           <w:lang w:val="en-US"/>
@@ -14875,7 +14964,7 @@
           <w:lang w:val="en-US"/>
         </w:rPr>
       </w:pPr>
-      <w:bookmarkStart w:id="14" w:name="_Toc47169342"/>
+      <w:bookmarkStart w:id="14" w:name="_Toc47251869"/>
       <w:r>
         <w:rPr>
           <w:lang w:val="en-US"/>
@@ -16679,7 +16768,7 @@
           <w:lang w:val="en-US"/>
         </w:rPr>
       </w:pPr>
-      <w:bookmarkStart w:id="15" w:name="_Toc47169343"/>
+      <w:bookmarkStart w:id="15" w:name="_Toc47251870"/>
       <w:r>
         <w:rPr>
           <w:lang w:val="en-US"/>
@@ -16702,7 +16791,7 @@
           <w:lang w:val="en-US"/>
         </w:rPr>
       </w:pPr>
-      <w:bookmarkStart w:id="16" w:name="_Toc47169344"/>
+      <w:bookmarkStart w:id="16" w:name="_Toc47251871"/>
       <w:r>
         <w:rPr>
           <w:lang w:val="en-US"/>
@@ -17828,15 +17917,1412 @@
     </w:p>
     <w:p>
       <w:pPr>
-        <w:pStyle w:val="Geenafstand"/>
-        <w:rPr>
-          <w:lang w:val="en-US"/>
-        </w:rPr>
-      </w:pPr>
-    </w:p>
-    <w:p>
-      <w:pPr>
-        <w:rPr>
+        <w:pStyle w:val="Kop2"/>
+        <w:rPr>
+          <w:lang w:val="en-US"/>
+        </w:rPr>
+      </w:pPr>
+      <w:bookmarkStart w:id="17" w:name="_Toc47251872"/>
+      <w:r>
+        <w:rPr>
+          <w:lang w:val="en-US"/>
+        </w:rPr>
+        <w:t>Emitting events from children</w:t>
+      </w:r>
+      <w:bookmarkEnd w:id="17"/>
+    </w:p>
+    <w:p>
+      <w:pPr>
+        <w:pStyle w:val="Geenafstand"/>
+        <w:rPr>
+          <w:lang w:val="en-US"/>
+        </w:rPr>
+      </w:pPr>
+      <w:r>
+        <w:rPr>
+          <w:lang w:val="en-US"/>
+        </w:rPr>
+        <w:t xml:space="preserve">In the previous test we triggered on event by clicking the button. It is possible to skip the button click and trigger the event by calling the delete </w:t>
+      </w:r>
+      <w:r>
+        <w:rPr>
+          <w:lang w:val="en-US"/>
+        </w:rPr>
+        <w:t xml:space="preserve">property (which is an </w:t>
+      </w:r>
+      <w:proofErr w:type="spellStart"/>
+      <w:r>
+        <w:rPr>
+          <w:lang w:val="en-US"/>
+        </w:rPr>
+        <w:t>eventEmitter</w:t>
+      </w:r>
+      <w:proofErr w:type="spellEnd"/>
+      <w:r>
+        <w:rPr>
+          <w:lang w:val="en-US"/>
+        </w:rPr>
+        <w:t>)</w:t>
+      </w:r>
+      <w:r>
+        <w:rPr>
+          <w:lang w:val="en-US"/>
+        </w:rPr>
+        <w:t>.</w:t>
+      </w:r>
+    </w:p>
+    <w:p>
+      <w:pPr>
+        <w:pStyle w:val="Geenafstand"/>
+        <w:rPr>
+          <w:lang w:val="en-US"/>
+        </w:rPr>
+      </w:pPr>
+    </w:p>
+    <w:p>
+      <w:pPr>
+        <w:pStyle w:val="Geenafstand"/>
+        <w:rPr>
+          <w:lang w:val="en-US"/>
+        </w:rPr>
+      </w:pPr>
+      <w:r>
+        <w:rPr>
+          <w:lang w:val="en-US"/>
+        </w:rPr>
+        <w:t>This is the code:</w:t>
+      </w:r>
+    </w:p>
+    <w:p>
+      <w:pPr>
+        <w:pStyle w:val="Geenafstand"/>
+        <w:rPr>
+          <w:lang w:val="en-US"/>
+        </w:rPr>
+      </w:pPr>
+      <w:r>
+        <w:rPr>
+          <w:lang w:val="en-US"/>
+        </w:rPr>
+        <w:t>Notice</w:t>
+      </w:r>
+      <w:r>
+        <w:rPr>
+          <w:lang w:val="en-US"/>
+        </w:rPr>
+        <w:t xml:space="preserve">: </w:t>
+      </w:r>
+    </w:p>
+    <w:p>
+      <w:pPr>
+        <w:pStyle w:val="Geenafstand"/>
+        <w:numPr>
+          <w:ilvl w:val="0"/>
+          <w:numId w:val="3"/>
+        </w:numPr>
+        <w:rPr>
+          <w:lang w:val="en-US"/>
+        </w:rPr>
+      </w:pPr>
+      <w:r>
+        <w:rPr>
+          <w:lang w:val="en-US"/>
+        </w:rPr>
+        <w:t xml:space="preserve">the emit function does not need a value for the parameter, because the Hero to delete is already bound to this instance of the </w:t>
+      </w:r>
+      <w:proofErr w:type="spellStart"/>
+      <w:r>
+        <w:rPr>
+          <w:lang w:val="en-US"/>
+        </w:rPr>
+        <w:t>HeroComponent</w:t>
+      </w:r>
+      <w:proofErr w:type="spellEnd"/>
+      <w:r>
+        <w:rPr>
+          <w:lang w:val="en-US"/>
+        </w:rPr>
+        <w:t xml:space="preserve"> by the *</w:t>
+      </w:r>
+      <w:proofErr w:type="spellStart"/>
+      <w:r>
+        <w:rPr>
+          <w:lang w:val="en-US"/>
+        </w:rPr>
+        <w:t>ngFor</w:t>
+      </w:r>
+      <w:proofErr w:type="spellEnd"/>
+      <w:r>
+        <w:rPr>
+          <w:lang w:val="en-US"/>
+        </w:rPr>
+        <w:t xml:space="preserve"> in the </w:t>
+      </w:r>
+      <w:proofErr w:type="spellStart"/>
+      <w:r>
+        <w:rPr>
+          <w:lang w:val="en-US"/>
+        </w:rPr>
+        <w:t>HeroesComponent</w:t>
+      </w:r>
+      <w:proofErr w:type="spellEnd"/>
+      <w:r>
+        <w:rPr>
+          <w:lang w:val="en-US"/>
+        </w:rPr>
+        <w:t xml:space="preserve"> </w:t>
+      </w:r>
+      <w:r>
+        <w:rPr>
+          <w:lang w:val="en-US"/>
+        </w:rPr>
+        <w:t> </w:t>
+      </w:r>
+      <w:r>
+        <w:rPr>
+          <w:rFonts w:ascii="Courier New" w:hAnsi="Courier New" w:cs="Courier New"/>
+          <w:sz w:val="20"/>
+          <w:szCs w:val="20"/>
+          <w:lang w:val="en-US"/>
+        </w:rPr>
+        <w:t>[hero]="hero"</w:t>
+      </w:r>
+      <w:r>
+        <w:rPr>
+          <w:sz w:val="20"/>
+          <w:szCs w:val="20"/>
+          <w:lang w:val="en-US"/>
+        </w:rPr>
+        <w:t>.</w:t>
+      </w:r>
+    </w:p>
+    <w:p>
+      <w:pPr>
+        <w:pStyle w:val="Geenafstand"/>
+        <w:numPr>
+          <w:ilvl w:val="0"/>
+          <w:numId w:val="3"/>
+        </w:numPr>
+        <w:rPr>
+          <w:lang w:val="en-US"/>
+        </w:rPr>
+      </w:pPr>
+      <w:r>
+        <w:rPr>
+          <w:lang w:val="en-US"/>
+        </w:rPr>
+        <w:t>T</w:t>
+      </w:r>
+      <w:r>
+        <w:rPr>
+          <w:lang w:val="en-US"/>
+        </w:rPr>
+        <w:t xml:space="preserve">he casting to </w:t>
+      </w:r>
+      <w:proofErr w:type="spellStart"/>
+      <w:r>
+        <w:rPr>
+          <w:lang w:val="en-US"/>
+        </w:rPr>
+        <w:t>HeroComponent</w:t>
+      </w:r>
+      <w:proofErr w:type="spellEnd"/>
+      <w:r>
+        <w:rPr>
+          <w:lang w:val="en-US"/>
+        </w:rPr>
+        <w:t xml:space="preserve"> which is not necessary but does result in a nice list of methods in the </w:t>
+      </w:r>
+      <w:proofErr w:type="spellStart"/>
+      <w:r>
+        <w:rPr>
+          <w:lang w:val="en-US"/>
+        </w:rPr>
+        <w:t>outcomplet</w:t>
+      </w:r>
+      <w:proofErr w:type="spellEnd"/>
+      <w:r>
+        <w:rPr>
+          <w:lang w:val="en-US"/>
+        </w:rPr>
+        <w:t>. Try this at home.</w:t>
+      </w:r>
+    </w:p>
+    <w:p>
+      <w:pPr>
+        <w:pStyle w:val="Geenafstand"/>
+        <w:numPr>
+          <w:ilvl w:val="0"/>
+          <w:numId w:val="3"/>
+        </w:numPr>
+        <w:rPr>
+          <w:lang w:val="en-US"/>
+        </w:rPr>
+      </w:pPr>
+      <w:proofErr w:type="spellStart"/>
+      <w:r>
+        <w:rPr>
+          <w:lang w:val="en-US"/>
+        </w:rPr>
+        <w:t>Insteads</w:t>
+      </w:r>
+      <w:proofErr w:type="spellEnd"/>
+      <w:r>
+        <w:rPr>
+          <w:lang w:val="en-US"/>
+        </w:rPr>
+        <w:t xml:space="preserve"> of </w:t>
+      </w:r>
+      <w:proofErr w:type="spellStart"/>
+      <w:r>
+        <w:rPr>
+          <w:lang w:val="en-US"/>
+        </w:rPr>
+        <w:t>delete.emit</w:t>
+      </w:r>
+      <w:proofErr w:type="spellEnd"/>
+      <w:r>
+        <w:rPr>
+          <w:lang w:val="en-US"/>
+        </w:rPr>
+        <w:t xml:space="preserve">(undefined) you can also use: </w:t>
+      </w:r>
+      <w:proofErr w:type="spellStart"/>
+      <w:r>
+        <w:rPr>
+          <w:lang w:val="en-US"/>
+        </w:rPr>
+        <w:t>delete.next</w:t>
+      </w:r>
+      <w:proofErr w:type="spellEnd"/>
+      <w:r>
+        <w:rPr>
+          <w:lang w:val="en-US"/>
+        </w:rPr>
+        <w:t>();</w:t>
+      </w:r>
+    </w:p>
+    <w:p>
+      <w:pPr>
+        <w:pStyle w:val="Geenafstand"/>
+        <w:rPr>
+          <w:lang w:val="en-US"/>
+        </w:rPr>
+      </w:pPr>
+    </w:p>
+    <w:p>
+      <w:pPr>
+        <w:pStyle w:val="Geenafstand"/>
+        <w:tabs>
+          <w:tab w:val="left" w:pos="284"/>
+        </w:tabs>
+        <w:rPr>
+          <w:rFonts w:ascii="Courier New" w:hAnsi="Courier New" w:cs="Courier New"/>
+          <w:sz w:val="16"/>
+          <w:szCs w:val="16"/>
+          <w:lang w:val="en-US"/>
+        </w:rPr>
+      </w:pPr>
+      <w:r>
+        <w:rPr>
+          <w:rFonts w:ascii="Courier New" w:hAnsi="Courier New" w:cs="Courier New"/>
+          <w:sz w:val="16"/>
+          <w:szCs w:val="16"/>
+          <w:lang w:val="en-US"/>
+        </w:rPr>
+        <w:t xml:space="preserve">    it(`should call the delete method with the right hero,</w:t>
+      </w:r>
+    </w:p>
+    <w:p>
+      <w:pPr>
+        <w:pStyle w:val="Geenafstand"/>
+        <w:rPr>
+          <w:rFonts w:ascii="Courier New" w:hAnsi="Courier New" w:cs="Courier New"/>
+          <w:sz w:val="16"/>
+          <w:szCs w:val="16"/>
+          <w:lang w:val="en-US"/>
+        </w:rPr>
+      </w:pPr>
+      <w:r>
+        <w:rPr>
+          <w:rFonts w:ascii="Courier New" w:hAnsi="Courier New" w:cs="Courier New"/>
+          <w:sz w:val="16"/>
+          <w:szCs w:val="16"/>
+          <w:lang w:val="en-US"/>
+        </w:rPr>
+        <w:t xml:space="preserve">    when the </w:t>
+      </w:r>
+      <w:proofErr w:type="spellStart"/>
+      <w:r>
+        <w:rPr>
+          <w:rFonts w:ascii="Courier New" w:hAnsi="Courier New" w:cs="Courier New"/>
+          <w:sz w:val="16"/>
+          <w:szCs w:val="16"/>
+          <w:lang w:val="en-US"/>
+        </w:rPr>
+        <w:t>delete.emit</w:t>
+      </w:r>
+      <w:proofErr w:type="spellEnd"/>
+      <w:r>
+        <w:rPr>
+          <w:rFonts w:ascii="Courier New" w:hAnsi="Courier New" w:cs="Courier New"/>
+          <w:sz w:val="16"/>
+          <w:szCs w:val="16"/>
+          <w:lang w:val="en-US"/>
+        </w:rPr>
+        <w:t xml:space="preserve">() property of child </w:t>
+      </w:r>
+      <w:proofErr w:type="spellStart"/>
+      <w:r>
+        <w:rPr>
+          <w:rFonts w:ascii="Courier New" w:hAnsi="Courier New" w:cs="Courier New"/>
+          <w:sz w:val="16"/>
+          <w:szCs w:val="16"/>
+          <w:lang w:val="en-US"/>
+        </w:rPr>
+        <w:t>HeroComponent</w:t>
+      </w:r>
+      <w:proofErr w:type="spellEnd"/>
+      <w:r>
+        <w:rPr>
+          <w:rFonts w:ascii="Courier New" w:hAnsi="Courier New" w:cs="Courier New"/>
+          <w:sz w:val="16"/>
+          <w:szCs w:val="16"/>
+          <w:lang w:val="en-US"/>
+        </w:rPr>
+        <w:t xml:space="preserve"> was called`, () =&gt; {</w:t>
+      </w:r>
+    </w:p>
+    <w:p>
+      <w:pPr>
+        <w:pStyle w:val="Geenafstand"/>
+        <w:rPr>
+          <w:rFonts w:ascii="Courier New" w:hAnsi="Courier New" w:cs="Courier New"/>
+          <w:sz w:val="16"/>
+          <w:szCs w:val="16"/>
+          <w:lang w:val="en-US"/>
+        </w:rPr>
+      </w:pPr>
+    </w:p>
+    <w:p>
+      <w:pPr>
+        <w:pStyle w:val="Geenafstand"/>
+        <w:rPr>
+          <w:rFonts w:ascii="Courier New" w:hAnsi="Courier New" w:cs="Courier New"/>
+          <w:sz w:val="16"/>
+          <w:szCs w:val="16"/>
+          <w:lang w:val="en-US"/>
+        </w:rPr>
+      </w:pPr>
+      <w:r>
+        <w:rPr>
+          <w:rFonts w:ascii="Courier New" w:hAnsi="Courier New" w:cs="Courier New"/>
+          <w:sz w:val="16"/>
+          <w:szCs w:val="16"/>
+          <w:lang w:val="en-US"/>
+        </w:rPr>
+        <w:t xml:space="preserve">       </w:t>
+      </w:r>
+      <w:proofErr w:type="spellStart"/>
+      <w:r>
+        <w:rPr>
+          <w:rFonts w:ascii="Courier New" w:hAnsi="Courier New" w:cs="Courier New"/>
+          <w:sz w:val="16"/>
+          <w:szCs w:val="16"/>
+          <w:lang w:val="en-US"/>
+        </w:rPr>
+        <w:t>mockHeroService.getHeroes.and.returnValue</w:t>
+      </w:r>
+      <w:proofErr w:type="spellEnd"/>
+      <w:r>
+        <w:rPr>
+          <w:rFonts w:ascii="Courier New" w:hAnsi="Courier New" w:cs="Courier New"/>
+          <w:sz w:val="16"/>
+          <w:szCs w:val="16"/>
+          <w:lang w:val="en-US"/>
+        </w:rPr>
+        <w:t>(of(HEROES));</w:t>
+      </w:r>
+    </w:p>
+    <w:p>
+      <w:pPr>
+        <w:pStyle w:val="Geenafstand"/>
+        <w:rPr>
+          <w:rFonts w:ascii="Courier New" w:hAnsi="Courier New" w:cs="Courier New"/>
+          <w:sz w:val="16"/>
+          <w:szCs w:val="16"/>
+          <w:lang w:val="en-US"/>
+        </w:rPr>
+      </w:pPr>
+      <w:r>
+        <w:rPr>
+          <w:rFonts w:ascii="Courier New" w:hAnsi="Courier New" w:cs="Courier New"/>
+          <w:sz w:val="16"/>
+          <w:szCs w:val="16"/>
+          <w:lang w:val="en-US"/>
+        </w:rPr>
+        <w:t xml:space="preserve">       </w:t>
+      </w:r>
+      <w:proofErr w:type="spellStart"/>
+      <w:r>
+        <w:rPr>
+          <w:rFonts w:ascii="Courier New" w:hAnsi="Courier New" w:cs="Courier New"/>
+          <w:sz w:val="16"/>
+          <w:szCs w:val="16"/>
+          <w:lang w:val="en-US"/>
+        </w:rPr>
+        <w:t>spyOn</w:t>
+      </w:r>
+      <w:proofErr w:type="spellEnd"/>
+      <w:r>
+        <w:rPr>
+          <w:rFonts w:ascii="Courier New" w:hAnsi="Courier New" w:cs="Courier New"/>
+          <w:sz w:val="16"/>
+          <w:szCs w:val="16"/>
+          <w:lang w:val="en-US"/>
+        </w:rPr>
+        <w:t>(</w:t>
+      </w:r>
+      <w:proofErr w:type="spellStart"/>
+      <w:r>
+        <w:rPr>
+          <w:rFonts w:ascii="Courier New" w:hAnsi="Courier New" w:cs="Courier New"/>
+          <w:sz w:val="16"/>
+          <w:szCs w:val="16"/>
+          <w:lang w:val="en-US"/>
+        </w:rPr>
+        <w:t>fixture.componentInstance</w:t>
+      </w:r>
+      <w:proofErr w:type="spellEnd"/>
+      <w:r>
+        <w:rPr>
+          <w:rFonts w:ascii="Courier New" w:hAnsi="Courier New" w:cs="Courier New"/>
+          <w:sz w:val="16"/>
+          <w:szCs w:val="16"/>
+          <w:lang w:val="en-US"/>
+        </w:rPr>
+        <w:t>, 'delete');</w:t>
+      </w:r>
+    </w:p>
+    <w:p>
+      <w:pPr>
+        <w:pStyle w:val="Geenafstand"/>
+        <w:rPr>
+          <w:rFonts w:ascii="Courier New" w:hAnsi="Courier New" w:cs="Courier New"/>
+          <w:sz w:val="16"/>
+          <w:szCs w:val="16"/>
+          <w:lang w:val="en-US"/>
+        </w:rPr>
+      </w:pPr>
+      <w:r>
+        <w:rPr>
+          <w:rFonts w:ascii="Courier New" w:hAnsi="Courier New" w:cs="Courier New"/>
+          <w:sz w:val="16"/>
+          <w:szCs w:val="16"/>
+          <w:lang w:val="en-US"/>
+        </w:rPr>
+        <w:t xml:space="preserve">       </w:t>
+      </w:r>
+    </w:p>
+    <w:p>
+      <w:pPr>
+        <w:pStyle w:val="Geenafstand"/>
+        <w:rPr>
+          <w:rFonts w:ascii="Courier New" w:hAnsi="Courier New" w:cs="Courier New"/>
+          <w:sz w:val="16"/>
+          <w:szCs w:val="16"/>
+          <w:lang w:val="en-US"/>
+        </w:rPr>
+      </w:pPr>
+      <w:r>
+        <w:rPr>
+          <w:rFonts w:ascii="Courier New" w:hAnsi="Courier New" w:cs="Courier New"/>
+          <w:sz w:val="16"/>
+          <w:szCs w:val="16"/>
+          <w:lang w:val="en-US"/>
+        </w:rPr>
+        <w:t xml:space="preserve">       </w:t>
+      </w:r>
+      <w:proofErr w:type="spellStart"/>
+      <w:r>
+        <w:rPr>
+          <w:rFonts w:ascii="Courier New" w:hAnsi="Courier New" w:cs="Courier New"/>
+          <w:sz w:val="16"/>
+          <w:szCs w:val="16"/>
+          <w:lang w:val="en-US"/>
+        </w:rPr>
+        <w:t>fixture.detectChanges</w:t>
+      </w:r>
+      <w:proofErr w:type="spellEnd"/>
+      <w:r>
+        <w:rPr>
+          <w:rFonts w:ascii="Courier New" w:hAnsi="Courier New" w:cs="Courier New"/>
+          <w:sz w:val="16"/>
+          <w:szCs w:val="16"/>
+          <w:lang w:val="en-US"/>
+        </w:rPr>
+        <w:t>();</w:t>
+      </w:r>
+    </w:p>
+    <w:p>
+      <w:pPr>
+        <w:pStyle w:val="Geenafstand"/>
+        <w:rPr>
+          <w:rFonts w:ascii="Courier New" w:hAnsi="Courier New" w:cs="Courier New"/>
+          <w:sz w:val="16"/>
+          <w:szCs w:val="16"/>
+          <w:lang w:val="en-US"/>
+        </w:rPr>
+      </w:pPr>
+    </w:p>
+    <w:p>
+      <w:pPr>
+        <w:pStyle w:val="Geenafstand"/>
+        <w:rPr>
+          <w:rFonts w:ascii="Courier New" w:hAnsi="Courier New" w:cs="Courier New"/>
+          <w:sz w:val="16"/>
+          <w:szCs w:val="16"/>
+          <w:lang w:val="en-US"/>
+        </w:rPr>
+      </w:pPr>
+      <w:r>
+        <w:rPr>
+          <w:rFonts w:ascii="Courier New" w:hAnsi="Courier New" w:cs="Courier New"/>
+          <w:sz w:val="16"/>
+          <w:szCs w:val="16"/>
+          <w:lang w:val="en-US"/>
+        </w:rPr>
+        <w:t xml:space="preserve">       const </w:t>
+      </w:r>
+      <w:proofErr w:type="spellStart"/>
+      <w:r>
+        <w:rPr>
+          <w:rFonts w:ascii="Courier New" w:hAnsi="Courier New" w:cs="Courier New"/>
+          <w:sz w:val="16"/>
+          <w:szCs w:val="16"/>
+          <w:lang w:val="en-US"/>
+        </w:rPr>
+        <w:t>heroComponents</w:t>
+      </w:r>
+      <w:proofErr w:type="spellEnd"/>
+      <w:r>
+        <w:rPr>
+          <w:rFonts w:ascii="Courier New" w:hAnsi="Courier New" w:cs="Courier New"/>
+          <w:sz w:val="16"/>
+          <w:szCs w:val="16"/>
+          <w:lang w:val="en-US"/>
+        </w:rPr>
+        <w:t xml:space="preserve"> = </w:t>
+      </w:r>
+      <w:proofErr w:type="spellStart"/>
+      <w:r>
+        <w:rPr>
+          <w:rFonts w:ascii="Courier New" w:hAnsi="Courier New" w:cs="Courier New"/>
+          <w:sz w:val="16"/>
+          <w:szCs w:val="16"/>
+          <w:lang w:val="en-US"/>
+        </w:rPr>
+        <w:t>fixture.debugElement.queryAll</w:t>
+      </w:r>
+      <w:proofErr w:type="spellEnd"/>
+      <w:r>
+        <w:rPr>
+          <w:rFonts w:ascii="Courier New" w:hAnsi="Courier New" w:cs="Courier New"/>
+          <w:sz w:val="16"/>
+          <w:szCs w:val="16"/>
+          <w:lang w:val="en-US"/>
+        </w:rPr>
+        <w:t>(</w:t>
+      </w:r>
+      <w:proofErr w:type="spellStart"/>
+      <w:r>
+        <w:rPr>
+          <w:rFonts w:ascii="Courier New" w:hAnsi="Courier New" w:cs="Courier New"/>
+          <w:sz w:val="16"/>
+          <w:szCs w:val="16"/>
+          <w:highlight w:val="lightGray"/>
+          <w:lang w:val="en-US"/>
+        </w:rPr>
+        <w:t>By.directive</w:t>
+      </w:r>
+      <w:proofErr w:type="spellEnd"/>
+      <w:r>
+        <w:rPr>
+          <w:rFonts w:ascii="Courier New" w:hAnsi="Courier New" w:cs="Courier New"/>
+          <w:sz w:val="16"/>
+          <w:szCs w:val="16"/>
+          <w:highlight w:val="lightGray"/>
+          <w:lang w:val="en-US"/>
+        </w:rPr>
+        <w:t>(</w:t>
+      </w:r>
+      <w:proofErr w:type="spellStart"/>
+      <w:r>
+        <w:rPr>
+          <w:rFonts w:ascii="Courier New" w:hAnsi="Courier New" w:cs="Courier New"/>
+          <w:sz w:val="16"/>
+          <w:szCs w:val="16"/>
+          <w:highlight w:val="lightGray"/>
+          <w:lang w:val="en-US"/>
+        </w:rPr>
+        <w:t>HeroComponent</w:t>
+      </w:r>
+      <w:proofErr w:type="spellEnd"/>
+      <w:r>
+        <w:rPr>
+          <w:rFonts w:ascii="Courier New" w:hAnsi="Courier New" w:cs="Courier New"/>
+          <w:sz w:val="16"/>
+          <w:szCs w:val="16"/>
+          <w:highlight w:val="lightGray"/>
+          <w:lang w:val="en-US"/>
+        </w:rPr>
+        <w:t>)</w:t>
+      </w:r>
+      <w:r>
+        <w:rPr>
+          <w:rFonts w:ascii="Courier New" w:hAnsi="Courier New" w:cs="Courier New"/>
+          <w:sz w:val="16"/>
+          <w:szCs w:val="16"/>
+          <w:lang w:val="en-US"/>
+        </w:rPr>
+        <w:t>);</w:t>
+      </w:r>
+    </w:p>
+    <w:p>
+      <w:pPr>
+        <w:pStyle w:val="Geenafstand"/>
+        <w:rPr>
+          <w:rFonts w:ascii="Courier New" w:hAnsi="Courier New" w:cs="Courier New"/>
+          <w:sz w:val="14"/>
+          <w:szCs w:val="14"/>
+          <w:lang w:val="en-US"/>
+        </w:rPr>
+      </w:pPr>
+      <w:r>
+        <w:rPr>
+          <w:rFonts w:ascii="Courier New" w:hAnsi="Courier New" w:cs="Courier New"/>
+          <w:sz w:val="16"/>
+          <w:szCs w:val="16"/>
+          <w:lang w:val="en-US"/>
+        </w:rPr>
+        <w:t xml:space="preserve">       </w:t>
+      </w:r>
+      <w:r>
+        <w:rPr>
+          <w:rFonts w:ascii="Courier New" w:hAnsi="Courier New" w:cs="Courier New"/>
+          <w:sz w:val="16"/>
+          <w:szCs w:val="16"/>
+          <w:highlight w:val="lightGray"/>
+          <w:lang w:val="en-US"/>
+        </w:rPr>
+        <w:t>(&lt;HeroComponent&gt;</w:t>
+      </w:r>
+      <w:r>
+        <w:rPr>
+          <w:rFonts w:ascii="Courier New" w:hAnsi="Courier New" w:cs="Courier New"/>
+          <w:sz w:val="16"/>
+          <w:szCs w:val="16"/>
+          <w:lang w:val="en-US"/>
+        </w:rPr>
+        <w:t>heroComponents[0].componentInstance</w:t>
+      </w:r>
+      <w:r>
+        <w:rPr>
+          <w:rFonts w:ascii="Courier New" w:hAnsi="Courier New" w:cs="Courier New"/>
+          <w:sz w:val="16"/>
+          <w:szCs w:val="16"/>
+          <w:highlight w:val="lightGray"/>
+          <w:lang w:val="en-US"/>
+        </w:rPr>
+        <w:t>)</w:t>
+      </w:r>
+      <w:r>
+        <w:rPr>
+          <w:rFonts w:ascii="Courier New" w:hAnsi="Courier New" w:cs="Courier New"/>
+          <w:sz w:val="16"/>
+          <w:szCs w:val="16"/>
+          <w:lang w:val="en-US"/>
+        </w:rPr>
+        <w:t>.</w:t>
+      </w:r>
+      <w:r>
+        <w:rPr>
+          <w:rFonts w:ascii="Courier New" w:hAnsi="Courier New" w:cs="Courier New"/>
+          <w:b/>
+          <w:bCs/>
+          <w:sz w:val="16"/>
+          <w:szCs w:val="16"/>
+          <w:highlight w:val="lightGray"/>
+          <w:lang w:val="en-US"/>
+        </w:rPr>
+        <w:t>delete.</w:t>
+      </w:r>
+      <w:r>
+        <w:rPr>
+          <w:rFonts w:ascii="Courier New" w:hAnsi="Courier New" w:cs="Courier New"/>
+          <w:b/>
+          <w:bCs/>
+          <w:sz w:val="16"/>
+          <w:szCs w:val="16"/>
+          <w:highlight w:val="lightGray"/>
+          <w:lang w:val="en-US"/>
+        </w:rPr>
+        <w:t>next()</w:t>
+      </w:r>
+      <w:r>
+        <w:rPr>
+          <w:rFonts w:ascii="Courier New" w:hAnsi="Courier New" w:cs="Courier New"/>
+          <w:b/>
+          <w:bCs/>
+          <w:sz w:val="16"/>
+          <w:szCs w:val="16"/>
+          <w:highlight w:val="lightGray"/>
+          <w:lang w:val="en-US"/>
+        </w:rPr>
+        <w:t xml:space="preserve">; </w:t>
+      </w:r>
+      <w:r>
+        <w:rPr>
+          <w:rFonts w:ascii="Courier New" w:hAnsi="Courier New" w:cs="Courier New"/>
+          <w:sz w:val="14"/>
+          <w:szCs w:val="14"/>
+          <w:highlight w:val="lightGray"/>
+          <w:lang w:val="en-US"/>
+        </w:rPr>
+        <w:t xml:space="preserve">// or </w:t>
+      </w:r>
+      <w:r>
+        <w:rPr>
+          <w:rFonts w:ascii="Courier New" w:hAnsi="Courier New" w:cs="Courier New"/>
+          <w:b/>
+          <w:bCs/>
+          <w:sz w:val="14"/>
+          <w:szCs w:val="14"/>
+          <w:highlight w:val="lightGray"/>
+          <w:lang w:val="en-US"/>
+        </w:rPr>
+        <w:t>e</w:t>
+      </w:r>
+      <w:r>
+        <w:rPr>
+          <w:rFonts w:ascii="Courier New" w:hAnsi="Courier New" w:cs="Courier New"/>
+          <w:b/>
+          <w:bCs/>
+          <w:sz w:val="14"/>
+          <w:szCs w:val="14"/>
+          <w:highlight w:val="lightGray"/>
+          <w:lang w:val="en-US"/>
+        </w:rPr>
+        <w:t>mit</w:t>
+      </w:r>
+      <w:r>
+        <w:rPr>
+          <w:rFonts w:ascii="Courier New" w:hAnsi="Courier New" w:cs="Courier New"/>
+          <w:sz w:val="14"/>
+          <w:szCs w:val="14"/>
+          <w:highlight w:val="lightGray"/>
+          <w:lang w:val="en-US"/>
+        </w:rPr>
+        <w:t>(undefined)</w:t>
+      </w:r>
+      <w:r>
+        <w:rPr>
+          <w:rFonts w:ascii="Courier New" w:hAnsi="Courier New" w:cs="Courier New"/>
+          <w:sz w:val="14"/>
+          <w:szCs w:val="14"/>
+          <w:lang w:val="en-US"/>
+        </w:rPr>
+        <w:t>;</w:t>
+      </w:r>
+    </w:p>
+    <w:p>
+      <w:pPr>
+        <w:pStyle w:val="Geenafstand"/>
+        <w:rPr>
+          <w:rFonts w:ascii="Courier New" w:hAnsi="Courier New" w:cs="Courier New"/>
+          <w:sz w:val="16"/>
+          <w:szCs w:val="16"/>
+          <w:lang w:val="en-US"/>
+        </w:rPr>
+      </w:pPr>
+    </w:p>
+    <w:p>
+      <w:pPr>
+        <w:pStyle w:val="Geenafstand"/>
+        <w:rPr>
+          <w:rFonts w:ascii="Courier New" w:hAnsi="Courier New" w:cs="Courier New"/>
+          <w:sz w:val="16"/>
+          <w:szCs w:val="16"/>
+          <w:lang w:val="en-US"/>
+        </w:rPr>
+      </w:pPr>
+      <w:r>
+        <w:rPr>
+          <w:rFonts w:ascii="Courier New" w:hAnsi="Courier New" w:cs="Courier New"/>
+          <w:sz w:val="16"/>
+          <w:szCs w:val="16"/>
+          <w:lang w:val="en-US"/>
+        </w:rPr>
+        <w:t xml:space="preserve">       expect(fixture.componentInstance.delete).toHaveBeenCalledWith(HEROES[0]);</w:t>
+      </w:r>
+    </w:p>
+    <w:p>
+      <w:pPr>
+        <w:pStyle w:val="Geenafstand"/>
+        <w:rPr>
+          <w:lang w:val="en-US"/>
+        </w:rPr>
+      </w:pPr>
+      <w:r>
+        <w:rPr>
+          <w:rFonts w:ascii="Courier New" w:hAnsi="Courier New" w:cs="Courier New"/>
+          <w:sz w:val="16"/>
+          <w:szCs w:val="16"/>
+          <w:lang w:val="en-US"/>
+        </w:rPr>
+        <w:t xml:space="preserve">   })</w:t>
+      </w:r>
+      <w:r>
+        <w:rPr>
+          <w:lang w:val="en-US"/>
+        </w:rPr>
+        <w:t xml:space="preserve"> </w:t>
+      </w:r>
+    </w:p>
+    <w:p>
+      <w:pPr>
+        <w:pStyle w:val="Geenafstand"/>
+        <w:rPr>
+          <w:lang w:val="en-US"/>
+        </w:rPr>
+      </w:pPr>
+    </w:p>
+    <w:p>
+      <w:pPr>
+        <w:pStyle w:val="Kop2"/>
+        <w:rPr>
+          <w:lang w:val="en-US"/>
+        </w:rPr>
+      </w:pPr>
+      <w:r>
+        <w:rPr>
+          <w:lang w:val="en-US"/>
+        </w:rPr>
+        <w:t>Raising events from children</w:t>
+      </w:r>
+    </w:p>
+    <w:p>
+      <w:pPr>
+        <w:pStyle w:val="Geenafstand"/>
+        <w:rPr>
+          <w:lang w:val="en-US"/>
+        </w:rPr>
+      </w:pPr>
+      <w:r>
+        <w:rPr>
+          <w:lang w:val="en-US"/>
+        </w:rPr>
+        <w:t xml:space="preserve">In the previous test we </w:t>
+      </w:r>
+      <w:proofErr w:type="spellStart"/>
+      <w:r>
+        <w:rPr>
+          <w:lang w:val="en-US"/>
+        </w:rPr>
+        <w:t>emited</w:t>
+      </w:r>
+      <w:proofErr w:type="spellEnd"/>
+      <w:r>
+        <w:rPr>
+          <w:lang w:val="en-US"/>
+        </w:rPr>
+        <w:t xml:space="preserve"> the event from the child component </w:t>
+      </w:r>
+      <w:proofErr w:type="spellStart"/>
+      <w:r>
+        <w:rPr>
+          <w:lang w:val="en-US"/>
+        </w:rPr>
+        <w:t>HeroComponent</w:t>
+      </w:r>
+      <w:proofErr w:type="spellEnd"/>
+      <w:r>
+        <w:rPr>
+          <w:lang w:val="en-US"/>
+        </w:rPr>
+        <w:t xml:space="preserve">. As the </w:t>
+      </w:r>
+      <w:proofErr w:type="spellStart"/>
+      <w:r>
+        <w:rPr>
+          <w:lang w:val="en-US"/>
+        </w:rPr>
+        <w:t>debugElement</w:t>
+      </w:r>
+      <w:proofErr w:type="spellEnd"/>
+      <w:r>
+        <w:rPr>
+          <w:lang w:val="en-US"/>
+        </w:rPr>
+        <w:t xml:space="preserve"> of this component has a </w:t>
+      </w:r>
+      <w:proofErr w:type="spellStart"/>
+      <w:r>
+        <w:rPr>
+          <w:lang w:val="en-US"/>
+        </w:rPr>
+        <w:t>triggerEventHandler</w:t>
+      </w:r>
+      <w:proofErr w:type="spellEnd"/>
+      <w:r>
+        <w:rPr>
+          <w:lang w:val="en-US"/>
+        </w:rPr>
+        <w:t xml:space="preserve"> (like all </w:t>
+      </w:r>
+      <w:proofErr w:type="spellStart"/>
+      <w:r>
+        <w:rPr>
+          <w:lang w:val="en-US"/>
+        </w:rPr>
+        <w:t>debugElements</w:t>
+      </w:r>
+      <w:proofErr w:type="spellEnd"/>
+      <w:r>
+        <w:rPr>
+          <w:lang w:val="en-US"/>
+        </w:rPr>
+        <w:t xml:space="preserve">), it’s also possible to call this trigger </w:t>
+      </w:r>
+      <w:proofErr w:type="spellStart"/>
+      <w:r>
+        <w:rPr>
+          <w:lang w:val="en-US"/>
+        </w:rPr>
+        <w:t>eventHandler</w:t>
+      </w:r>
+      <w:proofErr w:type="spellEnd"/>
+      <w:r>
+        <w:rPr>
+          <w:lang w:val="en-US"/>
+        </w:rPr>
+        <w:t xml:space="preserve"> (instead of calling </w:t>
+      </w:r>
+      <w:proofErr w:type="spellStart"/>
+      <w:r>
+        <w:rPr>
+          <w:lang w:val="en-US"/>
+        </w:rPr>
+        <w:t>delete.emit</w:t>
+      </w:r>
+      <w:proofErr w:type="spellEnd"/>
+      <w:r>
+        <w:rPr>
+          <w:lang w:val="en-US"/>
+        </w:rPr>
+        <w:t xml:space="preserve">(undefined)’. </w:t>
+      </w:r>
+    </w:p>
+    <w:p>
+      <w:pPr>
+        <w:pStyle w:val="Geenafstand"/>
+        <w:rPr>
+          <w:lang w:val="en-US"/>
+        </w:rPr>
+      </w:pPr>
+    </w:p>
+    <w:p>
+      <w:pPr>
+        <w:pStyle w:val="Geenafstand"/>
+        <w:rPr>
+          <w:rFonts w:ascii="Courier New" w:hAnsi="Courier New" w:cs="Courier New"/>
+          <w:sz w:val="16"/>
+          <w:szCs w:val="16"/>
+          <w:lang w:val="en-US"/>
+        </w:rPr>
+      </w:pPr>
+      <w:r>
+        <w:rPr>
+          <w:lang w:val="en-US"/>
+        </w:rPr>
+        <w:t>The code looks a little smaller, like so:</w:t>
+      </w:r>
+    </w:p>
+    <w:p>
+      <w:pPr>
+        <w:pStyle w:val="Geenafstand"/>
+        <w:rPr>
+          <w:rFonts w:ascii="Courier New" w:hAnsi="Courier New" w:cs="Courier New"/>
+          <w:sz w:val="16"/>
+          <w:szCs w:val="16"/>
+          <w:lang w:val="en-US"/>
+        </w:rPr>
+      </w:pPr>
+      <w:r>
+        <w:rPr>
+          <w:rFonts w:ascii="Courier New" w:hAnsi="Courier New" w:cs="Courier New"/>
+          <w:sz w:val="16"/>
+          <w:szCs w:val="16"/>
+          <w:lang w:val="en-US"/>
+        </w:rPr>
+        <w:t>    it(`should call the delete method with the right hero,</w:t>
+      </w:r>
+    </w:p>
+    <w:p>
+      <w:pPr>
+        <w:pStyle w:val="Geenafstand"/>
+        <w:rPr>
+          <w:rFonts w:ascii="Courier New" w:hAnsi="Courier New" w:cs="Courier New"/>
+          <w:sz w:val="16"/>
+          <w:szCs w:val="16"/>
+          <w:lang w:val="en-US"/>
+        </w:rPr>
+      </w:pPr>
+      <w:r>
+        <w:rPr>
+          <w:rFonts w:ascii="Courier New" w:hAnsi="Courier New" w:cs="Courier New"/>
+          <w:sz w:val="16"/>
+          <w:szCs w:val="16"/>
+          <w:lang w:val="en-US"/>
+        </w:rPr>
+        <w:t>    when the triggerEventHandler on the HeroComponent was called`, () =&gt; {</w:t>
+      </w:r>
+    </w:p>
+    <w:p>
+      <w:pPr>
+        <w:pStyle w:val="Geenafstand"/>
+        <w:rPr>
+          <w:rFonts w:ascii="Courier New" w:hAnsi="Courier New" w:cs="Courier New"/>
+          <w:sz w:val="16"/>
+          <w:szCs w:val="16"/>
+          <w:lang w:val="en-US"/>
+        </w:rPr>
+      </w:pPr>
+    </w:p>
+    <w:p>
+      <w:pPr>
+        <w:pStyle w:val="Geenafstand"/>
+        <w:rPr>
+          <w:rFonts w:ascii="Courier New" w:hAnsi="Courier New" w:cs="Courier New"/>
+          <w:sz w:val="16"/>
+          <w:szCs w:val="16"/>
+          <w:lang w:val="en-US"/>
+        </w:rPr>
+      </w:pPr>
+      <w:r>
+        <w:rPr>
+          <w:rFonts w:ascii="Courier New" w:hAnsi="Courier New" w:cs="Courier New"/>
+          <w:sz w:val="16"/>
+          <w:szCs w:val="16"/>
+          <w:lang w:val="en-US"/>
+        </w:rPr>
+        <w:t>       </w:t>
+      </w:r>
+      <w:proofErr w:type="spellStart"/>
+      <w:r>
+        <w:rPr>
+          <w:rFonts w:ascii="Courier New" w:hAnsi="Courier New" w:cs="Courier New"/>
+          <w:sz w:val="16"/>
+          <w:szCs w:val="16"/>
+          <w:lang w:val="en-US"/>
+        </w:rPr>
+        <w:t>mockHeroService.getHeroes.and.returnValue</w:t>
+      </w:r>
+      <w:proofErr w:type="spellEnd"/>
+      <w:r>
+        <w:rPr>
+          <w:rFonts w:ascii="Courier New" w:hAnsi="Courier New" w:cs="Courier New"/>
+          <w:sz w:val="16"/>
+          <w:szCs w:val="16"/>
+          <w:lang w:val="en-US"/>
+        </w:rPr>
+        <w:t>(of(HEROES));</w:t>
+      </w:r>
+    </w:p>
+    <w:p>
+      <w:pPr>
+        <w:pStyle w:val="Geenafstand"/>
+        <w:rPr>
+          <w:rFonts w:ascii="Courier New" w:hAnsi="Courier New" w:cs="Courier New"/>
+          <w:sz w:val="16"/>
+          <w:szCs w:val="16"/>
+          <w:lang w:val="en-US"/>
+        </w:rPr>
+      </w:pPr>
+      <w:r>
+        <w:rPr>
+          <w:rFonts w:ascii="Courier New" w:hAnsi="Courier New" w:cs="Courier New"/>
+          <w:sz w:val="16"/>
+          <w:szCs w:val="16"/>
+          <w:lang w:val="en-US"/>
+        </w:rPr>
+        <w:t>       </w:t>
+      </w:r>
+      <w:proofErr w:type="spellStart"/>
+      <w:r>
+        <w:rPr>
+          <w:rFonts w:ascii="Courier New" w:hAnsi="Courier New" w:cs="Courier New"/>
+          <w:sz w:val="16"/>
+          <w:szCs w:val="16"/>
+          <w:lang w:val="en-US"/>
+        </w:rPr>
+        <w:t>spyOn</w:t>
+      </w:r>
+      <w:proofErr w:type="spellEnd"/>
+      <w:r>
+        <w:rPr>
+          <w:rFonts w:ascii="Courier New" w:hAnsi="Courier New" w:cs="Courier New"/>
+          <w:sz w:val="16"/>
+          <w:szCs w:val="16"/>
+          <w:lang w:val="en-US"/>
+        </w:rPr>
+        <w:t>(</w:t>
+      </w:r>
+      <w:proofErr w:type="spellStart"/>
+      <w:r>
+        <w:rPr>
+          <w:rFonts w:ascii="Courier New" w:hAnsi="Courier New" w:cs="Courier New"/>
+          <w:sz w:val="16"/>
+          <w:szCs w:val="16"/>
+          <w:lang w:val="en-US"/>
+        </w:rPr>
+        <w:t>fixture.componentInstance</w:t>
+      </w:r>
+      <w:proofErr w:type="spellEnd"/>
+      <w:r>
+        <w:rPr>
+          <w:rFonts w:ascii="Courier New" w:hAnsi="Courier New" w:cs="Courier New"/>
+          <w:sz w:val="16"/>
+          <w:szCs w:val="16"/>
+          <w:lang w:val="en-US"/>
+        </w:rPr>
+        <w:t>, 'delete');</w:t>
+      </w:r>
+    </w:p>
+    <w:p>
+      <w:pPr>
+        <w:pStyle w:val="Geenafstand"/>
+        <w:rPr>
+          <w:rFonts w:ascii="Courier New" w:hAnsi="Courier New" w:cs="Courier New"/>
+          <w:sz w:val="16"/>
+          <w:szCs w:val="16"/>
+          <w:lang w:val="en-US"/>
+        </w:rPr>
+      </w:pPr>
+      <w:r>
+        <w:rPr>
+          <w:rFonts w:ascii="Courier New" w:hAnsi="Courier New" w:cs="Courier New"/>
+          <w:sz w:val="16"/>
+          <w:szCs w:val="16"/>
+          <w:lang w:val="en-US"/>
+        </w:rPr>
+        <w:t>       </w:t>
+      </w:r>
+    </w:p>
+    <w:p>
+      <w:pPr>
+        <w:pStyle w:val="Geenafstand"/>
+        <w:rPr>
+          <w:rFonts w:ascii="Courier New" w:hAnsi="Courier New" w:cs="Courier New"/>
+          <w:sz w:val="16"/>
+          <w:szCs w:val="16"/>
+          <w:lang w:val="en-US"/>
+        </w:rPr>
+      </w:pPr>
+      <w:r>
+        <w:rPr>
+          <w:rFonts w:ascii="Courier New" w:hAnsi="Courier New" w:cs="Courier New"/>
+          <w:sz w:val="16"/>
+          <w:szCs w:val="16"/>
+          <w:lang w:val="en-US"/>
+        </w:rPr>
+        <w:t>       </w:t>
+      </w:r>
+      <w:proofErr w:type="spellStart"/>
+      <w:r>
+        <w:rPr>
+          <w:rFonts w:ascii="Courier New" w:hAnsi="Courier New" w:cs="Courier New"/>
+          <w:sz w:val="16"/>
+          <w:szCs w:val="16"/>
+          <w:lang w:val="en-US"/>
+        </w:rPr>
+        <w:t>fixture.detectChanges</w:t>
+      </w:r>
+      <w:proofErr w:type="spellEnd"/>
+      <w:r>
+        <w:rPr>
+          <w:rFonts w:ascii="Courier New" w:hAnsi="Courier New" w:cs="Courier New"/>
+          <w:sz w:val="16"/>
+          <w:szCs w:val="16"/>
+          <w:lang w:val="en-US"/>
+        </w:rPr>
+        <w:t>();</w:t>
+      </w:r>
+    </w:p>
+    <w:p>
+      <w:pPr>
+        <w:pStyle w:val="Geenafstand"/>
+        <w:rPr>
+          <w:rFonts w:ascii="Courier New" w:hAnsi="Courier New" w:cs="Courier New"/>
+          <w:sz w:val="16"/>
+          <w:szCs w:val="16"/>
+          <w:lang w:val="en-US"/>
+        </w:rPr>
+      </w:pPr>
+    </w:p>
+    <w:p>
+      <w:pPr>
+        <w:pStyle w:val="Geenafstand"/>
+        <w:rPr>
+          <w:rFonts w:ascii="Courier New" w:hAnsi="Courier New" w:cs="Courier New"/>
+          <w:sz w:val="16"/>
+          <w:szCs w:val="16"/>
+          <w:lang w:val="en-US"/>
+        </w:rPr>
+      </w:pPr>
+      <w:r>
+        <w:rPr>
+          <w:rFonts w:ascii="Courier New" w:hAnsi="Courier New" w:cs="Courier New"/>
+          <w:sz w:val="16"/>
+          <w:szCs w:val="16"/>
+          <w:lang w:val="en-US"/>
+        </w:rPr>
+        <w:t>       const heroComponents = fixture.debugElement.queryAll(By.directive(HeroComponent));</w:t>
+      </w:r>
+    </w:p>
+    <w:p>
+      <w:pPr>
+        <w:pStyle w:val="Geenafstand"/>
+        <w:rPr>
+          <w:rFonts w:ascii="Courier New" w:hAnsi="Courier New" w:cs="Courier New"/>
+          <w:sz w:val="16"/>
+          <w:szCs w:val="16"/>
+          <w:lang w:val="en-US"/>
+        </w:rPr>
+      </w:pPr>
+      <w:r>
+        <w:rPr>
+          <w:rFonts w:ascii="Courier New" w:hAnsi="Courier New" w:cs="Courier New"/>
+          <w:sz w:val="16"/>
+          <w:szCs w:val="16"/>
+          <w:lang w:val="en-US"/>
+        </w:rPr>
+        <w:t>       </w:t>
+      </w:r>
+      <w:proofErr w:type="spellStart"/>
+      <w:r>
+        <w:rPr>
+          <w:rFonts w:ascii="Courier New" w:hAnsi="Courier New" w:cs="Courier New"/>
+          <w:sz w:val="16"/>
+          <w:szCs w:val="16"/>
+          <w:lang w:val="en-US"/>
+        </w:rPr>
+        <w:t>heroComponents</w:t>
+      </w:r>
+      <w:proofErr w:type="spellEnd"/>
+      <w:r>
+        <w:rPr>
+          <w:rFonts w:ascii="Courier New" w:hAnsi="Courier New" w:cs="Courier New"/>
+          <w:sz w:val="16"/>
+          <w:szCs w:val="16"/>
+          <w:lang w:val="en-US"/>
+        </w:rPr>
+        <w:t>[0].</w:t>
+      </w:r>
+      <w:proofErr w:type="spellStart"/>
+      <w:r>
+        <w:rPr>
+          <w:rFonts w:ascii="Courier New" w:hAnsi="Courier New" w:cs="Courier New"/>
+          <w:b/>
+          <w:bCs/>
+          <w:sz w:val="16"/>
+          <w:szCs w:val="16"/>
+          <w:highlight w:val="lightGray"/>
+          <w:lang w:val="en-US"/>
+        </w:rPr>
+        <w:t>triggerEventHandler</w:t>
+      </w:r>
+      <w:proofErr w:type="spellEnd"/>
+      <w:r>
+        <w:rPr>
+          <w:rFonts w:ascii="Courier New" w:hAnsi="Courier New" w:cs="Courier New"/>
+          <w:b/>
+          <w:bCs/>
+          <w:sz w:val="16"/>
+          <w:szCs w:val="16"/>
+          <w:highlight w:val="lightGray"/>
+          <w:lang w:val="en-US"/>
+        </w:rPr>
+        <w:t>('delete', null);</w:t>
+      </w:r>
+      <w:r>
+        <w:rPr>
+          <w:rFonts w:ascii="Courier New" w:hAnsi="Courier New" w:cs="Courier New"/>
+          <w:sz w:val="16"/>
+          <w:szCs w:val="16"/>
+          <w:lang w:val="en-US"/>
+        </w:rPr>
+        <w:t> </w:t>
+      </w:r>
+    </w:p>
+    <w:p>
+      <w:pPr>
+        <w:pStyle w:val="Geenafstand"/>
+        <w:rPr>
+          <w:rFonts w:ascii="Courier New" w:hAnsi="Courier New" w:cs="Courier New"/>
+          <w:sz w:val="16"/>
+          <w:szCs w:val="16"/>
+          <w:lang w:val="en-US"/>
+        </w:rPr>
+      </w:pPr>
+    </w:p>
+    <w:p>
+      <w:pPr>
+        <w:pStyle w:val="Geenafstand"/>
+        <w:rPr>
+          <w:rFonts w:ascii="Courier New" w:hAnsi="Courier New" w:cs="Courier New"/>
+          <w:sz w:val="16"/>
+          <w:szCs w:val="16"/>
+          <w:lang w:val="en-US"/>
+        </w:rPr>
+      </w:pPr>
+      <w:r>
+        <w:rPr>
+          <w:rFonts w:ascii="Courier New" w:hAnsi="Courier New" w:cs="Courier New"/>
+          <w:sz w:val="16"/>
+          <w:szCs w:val="16"/>
+          <w:lang w:val="en-US"/>
+        </w:rPr>
+        <w:t>       expect(fixture.componentInstance.delete).toHaveBeenCalledWith(HEROES[0]);</w:t>
+      </w:r>
+    </w:p>
+    <w:p>
+      <w:pPr>
+        <w:pStyle w:val="Geenafstand"/>
+        <w:rPr>
+          <w:rFonts w:ascii="Courier New" w:hAnsi="Courier New" w:cs="Courier New"/>
+          <w:sz w:val="16"/>
+          <w:szCs w:val="16"/>
+          <w:lang w:val="en-US"/>
+        </w:rPr>
+      </w:pPr>
+      <w:r>
+        <w:rPr>
+          <w:rFonts w:ascii="Courier New" w:hAnsi="Courier New" w:cs="Courier New"/>
+          <w:sz w:val="16"/>
+          <w:szCs w:val="16"/>
+          <w:lang w:val="en-US"/>
+        </w:rPr>
+        <w:t>   })</w:t>
+      </w:r>
+    </w:p>
+    <w:p>
+      <w:pPr>
+        <w:pStyle w:val="Geenafstand"/>
+        <w:rPr>
+          <w:rFonts w:ascii="Courier New" w:hAnsi="Courier New" w:cs="Courier New"/>
+          <w:sz w:val="16"/>
+          <w:szCs w:val="16"/>
           <w:lang w:val="en-US"/>
         </w:rPr>
       </w:pPr>
@@ -17939,14 +19425,14 @@
           <w:lang w:val="en-US"/>
         </w:rPr>
       </w:pPr>
-      <w:bookmarkStart w:id="17" w:name="_Toc47169345"/>
+      <w:bookmarkStart w:id="18" w:name="_Toc47251873"/>
       <w:r>
         <w:rPr>
           <w:lang w:val="en-US"/>
         </w:rPr>
         <w:t>Appendix</w:t>
       </w:r>
-      <w:bookmarkEnd w:id="17"/>
+      <w:bookmarkEnd w:id="18"/>
     </w:p>
     <w:p>
       <w:pPr>
@@ -17955,14 +19441,14 @@
           <w:lang w:val="en-US"/>
         </w:rPr>
       </w:pPr>
-      <w:bookmarkStart w:id="18" w:name="_Toc47169346"/>
+      <w:bookmarkStart w:id="19" w:name="_Toc47251874"/>
       <w:r>
         <w:rPr>
           <w:lang w:val="en-US"/>
         </w:rPr>
         <w:t>Sources</w:t>
       </w:r>
-      <w:bookmarkEnd w:id="18"/>
+      <w:bookmarkEnd w:id="19"/>
     </w:p>
     <w:p>
       <w:pPr>
@@ -18071,6 +19557,95 @@
 <file path=word/numbering.xml><?xml version="1.0" encoding="utf-8"?>
 <w:numbering xmlns:wpc="http://schemas.microsoft.com/office/word/2010/wordprocessingCanvas" xmlns:cx="http://schemas.microsoft.com/office/drawing/2014/chartex" xmlns:cx1="http://schemas.microsoft.com/office/drawing/2015/9/8/chartex" xmlns:cx2="http://schemas.microsoft.com/office/drawing/2015/10/21/chartex" xmlns:cx3="http://schemas.microsoft.com/office/drawing/2016/5/9/chartex" xmlns:cx4="http://schemas.microsoft.com/office/drawing/2016/5/10/chartex" xmlns:cx5="http://schemas.microsoft.com/office/drawing/2016/5/11/chartex" xmlns:cx6="http://schemas.microsoft.com/office/drawing/2016/5/12/chartex" xmlns:cx7="http://schemas.microsoft.com/office/drawing/2016/5/13/chartex" xmlns:cx8="http://schemas.microsoft.com/office/drawing/2016/5/14/chartex" xmlns:mc="http://schemas.openxmlformats.org/markup-compatibility/2006" xmlns:aink="http://schemas.microsoft.com/office/drawing/2016/ink" xmlns:am3d="http://schemas.microsoft.com/office/drawing/2017/model3d" xmlns:o="urn:schemas-microsoft-com:office:office" xmlns:r="http://schemas.openxmlformats.org/officeDocument/2006/relationships" xmlns:m="http://schemas.openxmlformats.org/officeDocument/2006/math" xmlns:v="urn:schemas-microsoft-com:vml" xmlns:wp14="http://schemas.microsoft.com/office/word/2010/wordprocessingDrawing" xmlns:wp="http://schemas.openxmlformats.org/drawingml/2006/wordprocessingDrawing" xmlns:w10="urn:schemas-microsoft-com:office:word" xmlns:w="http://schemas.openxmlformats.org/wordprocessingml/2006/main" xmlns:w14="http://schemas.microsoft.com/office/word/2010/wordml" xmlns:w15="http://schemas.microsoft.com/office/word/2012/wordml" xmlns:w16cex="http://schemas.microsoft.com/office/word/2018/wordml/cex" xmlns:w16cid="http://schemas.microsoft.com/office/word/2016/wordml/cid" xmlns:w16="http://schemas.microsoft.com/office/word/2018/wordml" xmlns:w16se="http://schemas.microsoft.com/office/word/2015/wordml/symex" xmlns:wpg="http://schemas.microsoft.com/office/word/2010/wordprocessingGroup" xmlns:wpi="http://schemas.microsoft.com/office/word/2010/wordprocessingInk" xmlns:wne="http://schemas.microsoft.com/office/word/2006/wordml" xmlns:wps="http://schemas.microsoft.com/office/word/2010/wordprocessingShape" mc:Ignorable="w14 w15 w16se w16cid w16 w16cex wp14">
   <w:abstractNum w:abstractNumId="0" w15:restartNumberingAfterBreak="0">
+    <w:nsid w:val="57A46742"/>
+    <w:multiLevelType w:val="hybridMultilevel"/>
+    <w:tmpl w:val="5CBC2FC2"/>
+    <w:lvl w:ilvl="0" w:tplc="0413000F">
+      <w:start w:val="1"/>
+      <w:numFmt w:val="decimal"/>
+      <w:lvlText w:val="%1."/>
+      <w:lvlJc w:val="left"/>
+      <w:pPr>
+        <w:ind w:left="360" w:hanging="360"/>
+      </w:pPr>
+      <w:rPr>
+        <w:rFonts w:hint="default"/>
+      </w:rPr>
+    </w:lvl>
+    <w:lvl w:ilvl="1" w:tplc="04130019" w:tentative="1">
+      <w:start w:val="1"/>
+      <w:numFmt w:val="lowerLetter"/>
+      <w:lvlText w:val="%2."/>
+      <w:lvlJc w:val="left"/>
+      <w:pPr>
+        <w:ind w:left="1080" w:hanging="360"/>
+      </w:pPr>
+    </w:lvl>
+    <w:lvl w:ilvl="2" w:tplc="0413001B" w:tentative="1">
+      <w:start w:val="1"/>
+      <w:numFmt w:val="lowerRoman"/>
+      <w:lvlText w:val="%3."/>
+      <w:lvlJc w:val="right"/>
+      <w:pPr>
+        <w:ind w:left="1800" w:hanging="180"/>
+      </w:pPr>
+    </w:lvl>
+    <w:lvl w:ilvl="3" w:tplc="0413000F" w:tentative="1">
+      <w:start w:val="1"/>
+      <w:numFmt w:val="decimal"/>
+      <w:lvlText w:val="%4."/>
+      <w:lvlJc w:val="left"/>
+      <w:pPr>
+        <w:ind w:left="2520" w:hanging="360"/>
+      </w:pPr>
+    </w:lvl>
+    <w:lvl w:ilvl="4" w:tplc="04130019" w:tentative="1">
+      <w:start w:val="1"/>
+      <w:numFmt w:val="lowerLetter"/>
+      <w:lvlText w:val="%5."/>
+      <w:lvlJc w:val="left"/>
+      <w:pPr>
+        <w:ind w:left="3240" w:hanging="360"/>
+      </w:pPr>
+    </w:lvl>
+    <w:lvl w:ilvl="5" w:tplc="0413001B" w:tentative="1">
+      <w:start w:val="1"/>
+      <w:numFmt w:val="lowerRoman"/>
+      <w:lvlText w:val="%6."/>
+      <w:lvlJc w:val="right"/>
+      <w:pPr>
+        <w:ind w:left="3960" w:hanging="180"/>
+      </w:pPr>
+    </w:lvl>
+    <w:lvl w:ilvl="6" w:tplc="0413000F" w:tentative="1">
+      <w:start w:val="1"/>
+      <w:numFmt w:val="decimal"/>
+      <w:lvlText w:val="%7."/>
+      <w:lvlJc w:val="left"/>
+      <w:pPr>
+        <w:ind w:left="4680" w:hanging="360"/>
+      </w:pPr>
+    </w:lvl>
+    <w:lvl w:ilvl="7" w:tplc="04130019" w:tentative="1">
+      <w:start w:val="1"/>
+      <w:numFmt w:val="lowerLetter"/>
+      <w:lvlText w:val="%8."/>
+      <w:lvlJc w:val="left"/>
+      <w:pPr>
+        <w:ind w:left="5400" w:hanging="360"/>
+      </w:pPr>
+    </w:lvl>
+    <w:lvl w:ilvl="8" w:tplc="0413001B" w:tentative="1">
+      <w:start w:val="1"/>
+      <w:numFmt w:val="lowerRoman"/>
+      <w:lvlText w:val="%9."/>
+      <w:lvlJc w:val="right"/>
+      <w:pPr>
+        <w:ind w:left="6120" w:hanging="180"/>
+      </w:pPr>
+    </w:lvl>
+  </w:abstractNum>
+  <w:abstractNum w:abstractNumId="1" w15:restartNumberingAfterBreak="0">
     <w:nsid w:val="5ECF7A5C"/>
     <w:multiLevelType w:val="hybridMultilevel"/>
     <w:tmpl w:val="E2CA0386"/>
@@ -18183,7 +19758,7 @@
       </w:rPr>
     </w:lvl>
   </w:abstractNum>
-  <w:abstractNum w:abstractNumId="1" w15:restartNumberingAfterBreak="0">
+  <w:abstractNum w:abstractNumId="2" w15:restartNumberingAfterBreak="0">
     <w:nsid w:val="72CA087C"/>
     <w:multiLevelType w:val="hybridMultilevel"/>
     <w:tmpl w:val="6AA6D0F6"/>
@@ -18297,10 +19872,13 @@
     </w:lvl>
   </w:abstractNum>
   <w:num w:numId="1">
-    <w:abstractNumId w:val="0"/>
+    <w:abstractNumId w:val="1"/>
   </w:num>
   <w:num w:numId="2">
-    <w:abstractNumId w:val="1"/>
+    <w:abstractNumId w:val="2"/>
+  </w:num>
+  <w:num w:numId="3">
+    <w:abstractNumId w:val="0"/>
   </w:num>
 </w:numbering>
 </file>
@@ -18772,7 +20350,6 @@
   <w:style w:type="character" w:default="1" w:styleId="Standaardalinea-lettertype">
     <w:name w:val="Default Paragraph Font"/>
     <w:uiPriority w:val="1"/>
-    <w:semiHidden/>
     <w:unhideWhenUsed/>
   </w:style>
   <w:style w:type="table" w:default="1" w:styleId="Standaardtabel">

</xml_diff>